<commit_message>
found alternative for verifyIdToken jwt.verify
</commit_message>
<xml_diff>
--- a/docs/authController.docx
+++ b/docs/authController.docx
@@ -110,7 +110,7 @@
           <w:p>
             <w:pPr>
               <w:shd w:val="clear" w:color="auto" w:fill="FFFFFE"/>
-              <w:spacing w:after="0" w:line="270" w:lineRule="atLeast"/>
+              <w:spacing w:line="270" w:lineRule="atLeast"/>
               <w:rPr>
                 <w:rFonts w:ascii="Courier New" w:eastAsia="Times New Roman" w:hAnsi="Courier New" w:cs="Courier New"/>
                 <w:color w:val="000000"/>
@@ -583,7 +583,7 @@
           <w:p>
             <w:pPr>
               <w:shd w:val="clear" w:color="auto" w:fill="0B0E1C"/>
-              <w:spacing w:after="0" w:line="300" w:lineRule="atLeast"/>
+              <w:spacing w:line="300" w:lineRule="atLeast"/>
               <w:rPr>
                 <w:rFonts w:ascii="Consolas" w:eastAsia="Times New Roman" w:hAnsi="Consolas" w:cs="Times New Roman"/>
                 <w:color w:val="BBBBBB"/>
@@ -3164,7 +3164,7 @@
           <w:p>
             <w:pPr>
               <w:shd w:val="clear" w:color="auto" w:fill="FFFFFE"/>
-              <w:spacing w:after="0" w:line="270" w:lineRule="atLeast"/>
+              <w:spacing w:line="270" w:lineRule="atLeast"/>
               <w:rPr>
                 <w:rFonts w:ascii="Courier New" w:eastAsia="Times New Roman" w:hAnsi="Courier New" w:cs="Courier New"/>
                 <w:color w:val="000000"/>
@@ -3422,7 +3422,7 @@
                 <w:kern w:val="0"/>
                 <w:sz w:val="18"/>
                 <w:szCs w:val="18"/>
-                <w:lang w:eastAsia="ru-RU"/>
+                <w:lang w:val="en-US" w:eastAsia="ru-RU"/>
                 <w14:ligatures w14:val="none"/>
               </w:rPr>
               <w:t>}</w:t>
@@ -3438,33 +3438,6 @@
                 <w14:ligatures w14:val="none"/>
               </w:rPr>
               <w:t xml:space="preserve"> or</w:t>
-            </w:r>
-          </w:p>
-          <w:p>
-            <w:pPr>
-              <w:shd w:val="clear" w:color="auto" w:fill="FFFFFE"/>
-              <w:spacing w:after="0" w:line="270" w:lineRule="atLeast"/>
-              <w:rPr>
-                <w:rFonts w:ascii="Courier New" w:eastAsia="Times New Roman" w:hAnsi="Courier New" w:cs="Courier New"/>
-                <w:color w:val="000000"/>
-                <w:kern w:val="0"/>
-                <w:sz w:val="18"/>
-                <w:szCs w:val="18"/>
-                <w:lang w:eastAsia="ru-RU"/>
-                <w14:ligatures w14:val="none"/>
-              </w:rPr>
-            </w:pPr>
-            <w:r>
-              <w:rPr>
-                <w:rFonts w:ascii="Courier New" w:eastAsia="Times New Roman" w:hAnsi="Courier New" w:cs="Courier New"/>
-                <w:color w:val="000000"/>
-                <w:kern w:val="0"/>
-                <w:sz w:val="18"/>
-                <w:szCs w:val="18"/>
-                <w:lang w:eastAsia="ru-RU"/>
-                <w14:ligatures w14:val="none"/>
-              </w:rPr>
-              <w:t>{</w:t>
             </w:r>
           </w:p>
           <w:p>
@@ -3477,18 +3450,45 @@
                 <w:kern w:val="0"/>
                 <w:sz w:val="18"/>
                 <w:szCs w:val="18"/>
-                <w:lang w:eastAsia="ru-RU"/>
-                <w14:ligatures w14:val="none"/>
-              </w:rPr>
-            </w:pPr>
-            <w:r>
-              <w:rPr>
-                <w:rFonts w:ascii="Courier New" w:eastAsia="Times New Roman" w:hAnsi="Courier New" w:cs="Courier New"/>
-                <w:color w:val="000000"/>
-                <w:kern w:val="0"/>
-                <w:sz w:val="18"/>
-                <w:szCs w:val="18"/>
-                <w:lang w:eastAsia="ru-RU"/>
+                <w:lang w:val="en-US" w:eastAsia="ru-RU"/>
+                <w14:ligatures w14:val="none"/>
+              </w:rPr>
+            </w:pPr>
+            <w:r>
+              <w:rPr>
+                <w:rFonts w:ascii="Courier New" w:eastAsia="Times New Roman" w:hAnsi="Courier New" w:cs="Courier New"/>
+                <w:color w:val="000000"/>
+                <w:kern w:val="0"/>
+                <w:sz w:val="18"/>
+                <w:szCs w:val="18"/>
+                <w:lang w:val="en-US" w:eastAsia="ru-RU"/>
+                <w14:ligatures w14:val="none"/>
+              </w:rPr>
+              <w:t>{</w:t>
+            </w:r>
+          </w:p>
+          <w:p>
+            <w:pPr>
+              <w:shd w:val="clear" w:color="auto" w:fill="FFFFFE"/>
+              <w:spacing w:line="270" w:lineRule="atLeast"/>
+              <w:rPr>
+                <w:rFonts w:ascii="Courier New" w:eastAsia="Times New Roman" w:hAnsi="Courier New" w:cs="Courier New"/>
+                <w:color w:val="000000"/>
+                <w:kern w:val="0"/>
+                <w:sz w:val="18"/>
+                <w:szCs w:val="18"/>
+                <w:lang w:val="en-US" w:eastAsia="ru-RU"/>
+                <w14:ligatures w14:val="none"/>
+              </w:rPr>
+            </w:pPr>
+            <w:r>
+              <w:rPr>
+                <w:rFonts w:ascii="Courier New" w:eastAsia="Times New Roman" w:hAnsi="Courier New" w:cs="Courier New"/>
+                <w:color w:val="000000"/>
+                <w:kern w:val="0"/>
+                <w:sz w:val="18"/>
+                <w:szCs w:val="18"/>
+                <w:lang w:val="en-US" w:eastAsia="ru-RU"/>
                 <w14:ligatures w14:val="none"/>
               </w:rPr>
               <w:t>    </w:t>
@@ -3500,7 +3500,7 @@
                 <w:kern w:val="0"/>
                 <w:sz w:val="18"/>
                 <w:szCs w:val="18"/>
-                <w:lang w:eastAsia="ru-RU"/>
+                <w:lang w:val="en-US" w:eastAsia="ru-RU"/>
                 <w14:ligatures w14:val="none"/>
               </w:rPr>
               <w:t>"data"</w:t>
@@ -3512,7 +3512,7 @@
                 <w:kern w:val="0"/>
                 <w:sz w:val="18"/>
                 <w:szCs w:val="18"/>
-                <w:lang w:eastAsia="ru-RU"/>
+                <w:lang w:val="en-US" w:eastAsia="ru-RU"/>
                 <w14:ligatures w14:val="none"/>
               </w:rPr>
               <w:t>: </w:t>
@@ -3524,7 +3524,7 @@
                 <w:kern w:val="0"/>
                 <w:sz w:val="18"/>
                 <w:szCs w:val="18"/>
-                <w:lang w:eastAsia="ru-RU"/>
+                <w:lang w:val="en-US" w:eastAsia="ru-RU"/>
                 <w14:ligatures w14:val="none"/>
               </w:rPr>
               <w:t>"User ZiWmk9sPrkVnmc0AoD2GC52PxlF3 created"</w:t>
@@ -3710,7 +3710,7 @@
           <w:p>
             <w:pPr>
               <w:shd w:val="clear" w:color="auto" w:fill="0B0E1C"/>
-              <w:spacing w:after="0" w:line="300" w:lineRule="atLeast"/>
+              <w:spacing w:line="300" w:lineRule="atLeast"/>
               <w:rPr>
                 <w:rFonts w:ascii="Consolas" w:eastAsia="Times New Roman" w:hAnsi="Consolas" w:cs="Times New Roman"/>
                 <w:color w:val="BBBBBB"/>
@@ -5344,7 +5344,7 @@
           <w:p>
             <w:pPr>
               <w:shd w:val="clear" w:color="auto" w:fill="FFFFFE"/>
-              <w:spacing w:after="0" w:line="270" w:lineRule="atLeast"/>
+              <w:spacing w:line="270" w:lineRule="atLeast"/>
               <w:rPr>
                 <w:rFonts w:ascii="Courier New" w:eastAsia="Times New Roman" w:hAnsi="Courier New" w:cs="Courier New"/>
                 <w:color w:val="000000"/>
@@ -6282,7 +6282,6 @@
           <w:rFonts w:cstheme="minorHAnsi"/>
           <w:color w:val="C00000"/>
           <w:shd w:val="clear" w:color="auto" w:fill="FFFFFF"/>
-          <w:lang w:val="en-US"/>
         </w:rPr>
       </w:pPr>
       <w:r>
@@ -6331,7 +6330,15 @@
           <w:color w:val="C00000"/>
           <w:shd w:val="clear" w:color="auto" w:fill="FFFFFF"/>
         </w:rPr>
-        <w:t> , хешированные серверной частью аутентификации Firebase для пользователей паролей, если учетная запись пользователя/службы, используемая для создания токена доступа OAuth запроса, имеет</w:t>
+        <w:t> , хешированные серверной частью аутентификации Firebase для пользователей паролей, если учетная запись пользователя/службы, используемая для создания токена доступа OAuth запроса, имеет разрешение </w:t>
+      </w:r>
+      <w:r>
+        <w:rPr>
+          <w:rStyle w:val="HTML"/>
+          <w:rFonts w:asciiTheme="minorHAnsi" w:eastAsiaTheme="minorHAnsi" w:hAnsiTheme="minorHAnsi" w:cstheme="minorHAnsi"/>
+          <w:color w:val="C00000"/>
+        </w:rPr>
+        <w:t>firebaseauth.configs.getHashConfig</w:t>
       </w:r>
       <w:r>
         <w:rPr>
@@ -6339,7 +6346,15 @@
           <w:color w:val="C00000"/>
           <w:shd w:val="clear" w:color="auto" w:fill="FFFFFF"/>
         </w:rPr>
-        <w:t xml:space="preserve"> </w:t>
+        <w:t> . В противном случае </w:t>
+      </w:r>
+      <w:r>
+        <w:rPr>
+          <w:rStyle w:val="HTML"/>
+          <w:rFonts w:asciiTheme="minorHAnsi" w:eastAsiaTheme="minorHAnsi" w:hAnsiTheme="minorHAnsi" w:cstheme="minorHAnsi"/>
+          <w:color w:val="C00000"/>
+        </w:rPr>
+        <w:t>passwordHash</w:t>
       </w:r>
       <w:r>
         <w:rPr>
@@ -6347,7 +6362,7 @@
           <w:color w:val="C00000"/>
           <w:shd w:val="clear" w:color="auto" w:fill="FFFFFF"/>
         </w:rPr>
-        <w:t>разрешение </w:t>
+        <w:t> и </w:t>
       </w:r>
       <w:r>
         <w:rPr>
@@ -6355,7 +6370,7 @@
           <w:rFonts w:asciiTheme="minorHAnsi" w:eastAsiaTheme="minorHAnsi" w:hAnsiTheme="minorHAnsi" w:cstheme="minorHAnsi"/>
           <w:color w:val="C00000"/>
         </w:rPr>
-        <w:t>firebaseauth.configs.getHashConfig</w:t>
+        <w:t>passwordSalt</w:t>
       </w:r>
       <w:r>
         <w:rPr>
@@ -6363,7 +6378,7 @@
           <w:color w:val="C00000"/>
           <w:shd w:val="clear" w:color="auto" w:fill="FFFFFF"/>
         </w:rPr>
-        <w:t> . В противном</w:t>
+        <w:t> не будут установлены.</w:t>
       </w:r>
       <w:r>
         <w:rPr>
@@ -6371,67 +6386,34 @@
           <w:color w:val="C00000"/>
           <w:shd w:val="clear" w:color="auto" w:fill="FFFFFF"/>
         </w:rPr>
-        <w:t xml:space="preserve"> </w:t>
-      </w:r>
-      <w:r>
-        <w:rPr>
-          <w:rFonts w:cstheme="minorHAnsi"/>
-          <w:color w:val="C00000"/>
-          <w:shd w:val="clear" w:color="auto" w:fill="FFFFFF"/>
-        </w:rPr>
-        <w:t>случае </w:t>
-      </w:r>
-      <w:r>
-        <w:rPr>
-          <w:rStyle w:val="HTML"/>
-          <w:rFonts w:asciiTheme="minorHAnsi" w:eastAsiaTheme="minorHAnsi" w:hAnsiTheme="minorHAnsi" w:cstheme="minorHAnsi"/>
-          <w:color w:val="C00000"/>
-        </w:rPr>
-        <w:t>passwordHash</w:t>
-      </w:r>
-      <w:r>
-        <w:rPr>
-          <w:rFonts w:cstheme="minorHAnsi"/>
-          <w:color w:val="C00000"/>
-          <w:shd w:val="clear" w:color="auto" w:fill="FFFFFF"/>
-        </w:rPr>
-        <w:t> и </w:t>
-      </w:r>
-      <w:r>
-        <w:rPr>
-          <w:rStyle w:val="HTML"/>
-          <w:rFonts w:asciiTheme="minorHAnsi" w:eastAsiaTheme="minorHAnsi" w:hAnsiTheme="minorHAnsi" w:cstheme="minorHAnsi"/>
-          <w:color w:val="C00000"/>
-        </w:rPr>
-        <w:t>passwordSalt</w:t>
-      </w:r>
-      <w:r>
-        <w:rPr>
-          <w:rFonts w:cstheme="minorHAnsi"/>
-          <w:color w:val="C00000"/>
-          <w:shd w:val="clear" w:color="auto" w:fill="FFFFFF"/>
-        </w:rPr>
-        <w:t> не будут установлены.</w:t>
-      </w:r>
-      <w:r>
-        <w:rPr>
-          <w:rFonts w:cstheme="minorHAnsi"/>
-          <w:color w:val="C00000"/>
-          <w:shd w:val="clear" w:color="auto" w:fill="FFFFFF"/>
-          <w:lang w:val="en-US"/>
-        </w:rPr>
         <w:t>”</w:t>
       </w:r>
     </w:p>
     <w:p>
       <w:pPr>
+        <w:rPr>
+          <w:rFonts w:cstheme="minorHAnsi"/>
+          <w:sz w:val="20"/>
+          <w:szCs w:val="20"/>
+        </w:rPr>
+      </w:pPr>
+      <w:r>
         <w:rPr>
           <w:rFonts w:cstheme="minorHAnsi"/>
           <w:sz w:val="20"/>
           <w:szCs w:val="20"/>
           <w:lang w:val="en-US"/>
         </w:rPr>
-      </w:pPr>
+        <w:t>gcloud</w:t>
+      </w:r>
+      <w:r>
+        <w:rPr>
+          <w:rFonts w:cstheme="minorHAnsi"/>
+          <w:sz w:val="20"/>
+          <w:szCs w:val="20"/>
+        </w:rPr>
+        <w:t xml:space="preserve"> </w:t>
+      </w:r>
       <w:r>
         <w:rPr>
           <w:rFonts w:cstheme="minorHAnsi"/>
@@ -6439,7 +6421,202 @@
           <w:szCs w:val="20"/>
           <w:lang w:val="en-US"/>
         </w:rPr>
-        <w:t>gcloud iam service-accounts add-iam-policy-binding SERVICE_ACCOUNT_EMAIL --member=serviceAccount:</w:t>
+        <w:t>iam</w:t>
+      </w:r>
+      <w:r>
+        <w:rPr>
+          <w:rFonts w:cstheme="minorHAnsi"/>
+          <w:sz w:val="20"/>
+          <w:szCs w:val="20"/>
+        </w:rPr>
+        <w:t xml:space="preserve"> </w:t>
+      </w:r>
+      <w:r>
+        <w:rPr>
+          <w:rFonts w:cstheme="minorHAnsi"/>
+          <w:sz w:val="20"/>
+          <w:szCs w:val="20"/>
+          <w:lang w:val="en-US"/>
+        </w:rPr>
+        <w:t>service</w:t>
+      </w:r>
+      <w:r>
+        <w:rPr>
+          <w:rFonts w:cstheme="minorHAnsi"/>
+          <w:sz w:val="20"/>
+          <w:szCs w:val="20"/>
+        </w:rPr>
+        <w:t>-</w:t>
+      </w:r>
+      <w:r>
+        <w:rPr>
+          <w:rFonts w:cstheme="minorHAnsi"/>
+          <w:sz w:val="20"/>
+          <w:szCs w:val="20"/>
+          <w:lang w:val="en-US"/>
+        </w:rPr>
+        <w:t>accounts</w:t>
+      </w:r>
+      <w:r>
+        <w:rPr>
+          <w:rFonts w:cstheme="minorHAnsi"/>
+          <w:sz w:val="20"/>
+          <w:szCs w:val="20"/>
+        </w:rPr>
+        <w:t xml:space="preserve"> </w:t>
+      </w:r>
+      <w:r>
+        <w:rPr>
+          <w:rFonts w:cstheme="minorHAnsi"/>
+          <w:sz w:val="20"/>
+          <w:szCs w:val="20"/>
+          <w:lang w:val="en-US"/>
+        </w:rPr>
+        <w:t>add</w:t>
+      </w:r>
+      <w:r>
+        <w:rPr>
+          <w:rFonts w:cstheme="minorHAnsi"/>
+          <w:sz w:val="20"/>
+          <w:szCs w:val="20"/>
+        </w:rPr>
+        <w:t>-</w:t>
+      </w:r>
+      <w:r>
+        <w:rPr>
+          <w:rFonts w:cstheme="minorHAnsi"/>
+          <w:sz w:val="20"/>
+          <w:szCs w:val="20"/>
+          <w:lang w:val="en-US"/>
+        </w:rPr>
+        <w:t>iam</w:t>
+      </w:r>
+      <w:r>
+        <w:rPr>
+          <w:rFonts w:cstheme="minorHAnsi"/>
+          <w:sz w:val="20"/>
+          <w:szCs w:val="20"/>
+        </w:rPr>
+        <w:t>-</w:t>
+      </w:r>
+      <w:r>
+        <w:rPr>
+          <w:rFonts w:cstheme="minorHAnsi"/>
+          <w:sz w:val="20"/>
+          <w:szCs w:val="20"/>
+          <w:lang w:val="en-US"/>
+        </w:rPr>
+        <w:t>policy</w:t>
+      </w:r>
+      <w:r>
+        <w:rPr>
+          <w:rFonts w:cstheme="minorHAnsi"/>
+          <w:sz w:val="20"/>
+          <w:szCs w:val="20"/>
+        </w:rPr>
+        <w:t>-</w:t>
+      </w:r>
+      <w:r>
+        <w:rPr>
+          <w:rFonts w:cstheme="minorHAnsi"/>
+          <w:sz w:val="20"/>
+          <w:szCs w:val="20"/>
+          <w:lang w:val="en-US"/>
+        </w:rPr>
+        <w:t>binding</w:t>
+      </w:r>
+      <w:r>
+        <w:rPr>
+          <w:rFonts w:cstheme="minorHAnsi"/>
+          <w:sz w:val="20"/>
+          <w:szCs w:val="20"/>
+        </w:rPr>
+        <w:t xml:space="preserve"> </w:t>
+      </w:r>
+      <w:r>
+        <w:rPr>
+          <w:rFonts w:cstheme="minorHAnsi"/>
+          <w:sz w:val="20"/>
+          <w:szCs w:val="20"/>
+          <w:lang w:val="en-US"/>
+        </w:rPr>
+        <w:t>SERVICE</w:t>
+      </w:r>
+      <w:r>
+        <w:rPr>
+          <w:rFonts w:cstheme="minorHAnsi"/>
+          <w:sz w:val="20"/>
+          <w:szCs w:val="20"/>
+        </w:rPr>
+        <w:t>_</w:t>
+      </w:r>
+      <w:r>
+        <w:rPr>
+          <w:rFonts w:cstheme="minorHAnsi"/>
+          <w:sz w:val="20"/>
+          <w:szCs w:val="20"/>
+          <w:lang w:val="en-US"/>
+        </w:rPr>
+        <w:t>ACCOUNT</w:t>
+      </w:r>
+      <w:r>
+        <w:rPr>
+          <w:rFonts w:cstheme="minorHAnsi"/>
+          <w:sz w:val="20"/>
+          <w:szCs w:val="20"/>
+        </w:rPr>
+        <w:t>_</w:t>
+      </w:r>
+      <w:r>
+        <w:rPr>
+          <w:rFonts w:cstheme="minorHAnsi"/>
+          <w:sz w:val="20"/>
+          <w:szCs w:val="20"/>
+          <w:lang w:val="en-US"/>
+        </w:rPr>
+        <w:t>EMAIL</w:t>
+      </w:r>
+      <w:r>
+        <w:rPr>
+          <w:rFonts w:cstheme="minorHAnsi"/>
+          <w:sz w:val="20"/>
+          <w:szCs w:val="20"/>
+        </w:rPr>
+        <w:t xml:space="preserve"> --</w:t>
+      </w:r>
+      <w:r>
+        <w:rPr>
+          <w:rFonts w:cstheme="minorHAnsi"/>
+          <w:sz w:val="20"/>
+          <w:szCs w:val="20"/>
+          <w:lang w:val="en-US"/>
+        </w:rPr>
+        <w:t>member</w:t>
+      </w:r>
+      <w:r>
+        <w:rPr>
+          <w:rFonts w:cstheme="minorHAnsi"/>
+          <w:sz w:val="20"/>
+          <w:szCs w:val="20"/>
+        </w:rPr>
+        <w:t>=</w:t>
+      </w:r>
+      <w:r>
+        <w:rPr>
+          <w:rFonts w:cstheme="minorHAnsi"/>
+          <w:sz w:val="20"/>
+          <w:szCs w:val="20"/>
+          <w:lang w:val="en-US"/>
+        </w:rPr>
+        <w:t>serviceAccount</w:t>
+      </w:r>
+      <w:r>
+        <w:rPr>
+          <w:rFonts w:cstheme="minorHAnsi"/>
+          <w:sz w:val="20"/>
+          <w:szCs w:val="20"/>
+        </w:rPr>
+        <w:t>:</w:t>
       </w:r>
       <w:r>
         <w:rPr>
@@ -6451,7 +6628,268 @@
           <w:shd w:val="clear" w:color="auto" w:fill="FFFFFF"/>
           <w:lang w:val="en-US"/>
         </w:rPr>
-        <w:t>firebase-adminsdk-dk1j4@tm-shpf-srv-local-ksv.iam.gserviceaccount.com</w:t>
+        <w:t>firebase</w:t>
+      </w:r>
+      <w:r>
+        <w:rPr>
+          <w:rFonts w:cstheme="minorHAnsi"/>
+          <w:b/>
+          <w:bCs/>
+          <w:sz w:val="20"/>
+          <w:szCs w:val="20"/>
+          <w:shd w:val="clear" w:color="auto" w:fill="FFFFFF"/>
+        </w:rPr>
+        <w:t>-</w:t>
+      </w:r>
+      <w:r>
+        <w:rPr>
+          <w:rFonts w:cstheme="minorHAnsi"/>
+          <w:b/>
+          <w:bCs/>
+          <w:sz w:val="20"/>
+          <w:szCs w:val="20"/>
+          <w:shd w:val="clear" w:color="auto" w:fill="FFFFFF"/>
+          <w:lang w:val="en-US"/>
+        </w:rPr>
+        <w:t>adminsdk</w:t>
+      </w:r>
+      <w:r>
+        <w:rPr>
+          <w:rFonts w:cstheme="minorHAnsi"/>
+          <w:b/>
+          <w:bCs/>
+          <w:sz w:val="20"/>
+          <w:szCs w:val="20"/>
+          <w:shd w:val="clear" w:color="auto" w:fill="FFFFFF"/>
+        </w:rPr>
+        <w:t>-</w:t>
+      </w:r>
+      <w:r>
+        <w:rPr>
+          <w:rFonts w:cstheme="minorHAnsi"/>
+          <w:b/>
+          <w:bCs/>
+          <w:sz w:val="20"/>
+          <w:szCs w:val="20"/>
+          <w:shd w:val="clear" w:color="auto" w:fill="FFFFFF"/>
+          <w:lang w:val="en-US"/>
+        </w:rPr>
+        <w:t>dk</w:t>
+      </w:r>
+      <w:r>
+        <w:rPr>
+          <w:rFonts w:cstheme="minorHAnsi"/>
+          <w:b/>
+          <w:bCs/>
+          <w:sz w:val="20"/>
+          <w:szCs w:val="20"/>
+          <w:shd w:val="clear" w:color="auto" w:fill="FFFFFF"/>
+        </w:rPr>
+        <w:t>1</w:t>
+      </w:r>
+      <w:r>
+        <w:rPr>
+          <w:rFonts w:cstheme="minorHAnsi"/>
+          <w:b/>
+          <w:bCs/>
+          <w:sz w:val="20"/>
+          <w:szCs w:val="20"/>
+          <w:shd w:val="clear" w:color="auto" w:fill="FFFFFF"/>
+          <w:lang w:val="en-US"/>
+        </w:rPr>
+        <w:t>j</w:t>
+      </w:r>
+      <w:r>
+        <w:rPr>
+          <w:rFonts w:cstheme="minorHAnsi"/>
+          <w:b/>
+          <w:bCs/>
+          <w:sz w:val="20"/>
+          <w:szCs w:val="20"/>
+          <w:shd w:val="clear" w:color="auto" w:fill="FFFFFF"/>
+        </w:rPr>
+        <w:t>4@</w:t>
+      </w:r>
+      <w:r>
+        <w:rPr>
+          <w:rFonts w:cstheme="minorHAnsi"/>
+          <w:b/>
+          <w:bCs/>
+          <w:sz w:val="20"/>
+          <w:szCs w:val="20"/>
+          <w:shd w:val="clear" w:color="auto" w:fill="FFFFFF"/>
+          <w:lang w:val="en-US"/>
+        </w:rPr>
+        <w:t>tm</w:t>
+      </w:r>
+      <w:r>
+        <w:rPr>
+          <w:rFonts w:cstheme="minorHAnsi"/>
+          <w:b/>
+          <w:bCs/>
+          <w:sz w:val="20"/>
+          <w:szCs w:val="20"/>
+          <w:shd w:val="clear" w:color="auto" w:fill="FFFFFF"/>
+        </w:rPr>
+        <w:t>-</w:t>
+      </w:r>
+      <w:r>
+        <w:rPr>
+          <w:rFonts w:cstheme="minorHAnsi"/>
+          <w:b/>
+          <w:bCs/>
+          <w:sz w:val="20"/>
+          <w:szCs w:val="20"/>
+          <w:shd w:val="clear" w:color="auto" w:fill="FFFFFF"/>
+          <w:lang w:val="en-US"/>
+        </w:rPr>
+        <w:t>shpf</w:t>
+      </w:r>
+      <w:r>
+        <w:rPr>
+          <w:rFonts w:cstheme="minorHAnsi"/>
+          <w:b/>
+          <w:bCs/>
+          <w:sz w:val="20"/>
+          <w:szCs w:val="20"/>
+          <w:shd w:val="clear" w:color="auto" w:fill="FFFFFF"/>
+        </w:rPr>
+        <w:t>-</w:t>
+      </w:r>
+      <w:r>
+        <w:rPr>
+          <w:rFonts w:cstheme="minorHAnsi"/>
+          <w:b/>
+          <w:bCs/>
+          <w:sz w:val="20"/>
+          <w:szCs w:val="20"/>
+          <w:shd w:val="clear" w:color="auto" w:fill="FFFFFF"/>
+          <w:lang w:val="en-US"/>
+        </w:rPr>
+        <w:t>srv</w:t>
+      </w:r>
+      <w:r>
+        <w:rPr>
+          <w:rFonts w:cstheme="minorHAnsi"/>
+          <w:b/>
+          <w:bCs/>
+          <w:sz w:val="20"/>
+          <w:szCs w:val="20"/>
+          <w:shd w:val="clear" w:color="auto" w:fill="FFFFFF"/>
+        </w:rPr>
+        <w:t>-</w:t>
+      </w:r>
+      <w:r>
+        <w:rPr>
+          <w:rFonts w:cstheme="minorHAnsi"/>
+          <w:b/>
+          <w:bCs/>
+          <w:sz w:val="20"/>
+          <w:szCs w:val="20"/>
+          <w:shd w:val="clear" w:color="auto" w:fill="FFFFFF"/>
+          <w:lang w:val="en-US"/>
+        </w:rPr>
+        <w:t>local</w:t>
+      </w:r>
+      <w:r>
+        <w:rPr>
+          <w:rFonts w:cstheme="minorHAnsi"/>
+          <w:b/>
+          <w:bCs/>
+          <w:sz w:val="20"/>
+          <w:szCs w:val="20"/>
+          <w:shd w:val="clear" w:color="auto" w:fill="FFFFFF"/>
+        </w:rPr>
+        <w:t>-</w:t>
+      </w:r>
+      <w:r>
+        <w:rPr>
+          <w:rFonts w:cstheme="minorHAnsi"/>
+          <w:b/>
+          <w:bCs/>
+          <w:sz w:val="20"/>
+          <w:szCs w:val="20"/>
+          <w:shd w:val="clear" w:color="auto" w:fill="FFFFFF"/>
+          <w:lang w:val="en-US"/>
+        </w:rPr>
+        <w:t>ksv</w:t>
+      </w:r>
+      <w:r>
+        <w:rPr>
+          <w:rFonts w:cstheme="minorHAnsi"/>
+          <w:b/>
+          <w:bCs/>
+          <w:sz w:val="20"/>
+          <w:szCs w:val="20"/>
+          <w:shd w:val="clear" w:color="auto" w:fill="FFFFFF"/>
+        </w:rPr>
+        <w:t>.</w:t>
+      </w:r>
+      <w:r>
+        <w:rPr>
+          <w:rFonts w:cstheme="minorHAnsi"/>
+          <w:b/>
+          <w:bCs/>
+          <w:sz w:val="20"/>
+          <w:szCs w:val="20"/>
+          <w:shd w:val="clear" w:color="auto" w:fill="FFFFFF"/>
+          <w:lang w:val="en-US"/>
+        </w:rPr>
+        <w:t>iam</w:t>
+      </w:r>
+      <w:r>
+        <w:rPr>
+          <w:rFonts w:cstheme="minorHAnsi"/>
+          <w:b/>
+          <w:bCs/>
+          <w:sz w:val="20"/>
+          <w:szCs w:val="20"/>
+          <w:shd w:val="clear" w:color="auto" w:fill="FFFFFF"/>
+        </w:rPr>
+        <w:t>.</w:t>
+      </w:r>
+      <w:r>
+        <w:rPr>
+          <w:rFonts w:cstheme="minorHAnsi"/>
+          <w:b/>
+          <w:bCs/>
+          <w:sz w:val="20"/>
+          <w:szCs w:val="20"/>
+          <w:shd w:val="clear" w:color="auto" w:fill="FFFFFF"/>
+          <w:lang w:val="en-US"/>
+        </w:rPr>
+        <w:t>gserviceaccount</w:t>
+      </w:r>
+      <w:r>
+        <w:rPr>
+          <w:rFonts w:cstheme="minorHAnsi"/>
+          <w:b/>
+          <w:bCs/>
+          <w:sz w:val="20"/>
+          <w:szCs w:val="20"/>
+          <w:shd w:val="clear" w:color="auto" w:fill="FFFFFF"/>
+        </w:rPr>
+        <w:t>.</w:t>
+      </w:r>
+      <w:r>
+        <w:rPr>
+          <w:rFonts w:cstheme="minorHAnsi"/>
+          <w:b/>
+          <w:bCs/>
+          <w:sz w:val="20"/>
+          <w:szCs w:val="20"/>
+          <w:shd w:val="clear" w:color="auto" w:fill="FFFFFF"/>
+          <w:lang w:val="en-US"/>
+        </w:rPr>
+        <w:t>com</w:t>
+      </w:r>
+      <w:r>
+        <w:rPr>
+          <w:rFonts w:cstheme="minorHAnsi"/>
+          <w:sz w:val="20"/>
+          <w:szCs w:val="20"/>
+        </w:rPr>
+        <w:t xml:space="preserve"> --</w:t>
       </w:r>
       <w:r>
         <w:rPr>
@@ -6460,7 +6898,75 @@
           <w:szCs w:val="20"/>
           <w:lang w:val="en-US"/>
         </w:rPr>
-        <w:t xml:space="preserve"> --role=roles/firebaseauth.configs.getHashConfig</w:t>
+        <w:t>role</w:t>
+      </w:r>
+      <w:r>
+        <w:rPr>
+          <w:rFonts w:cstheme="minorHAnsi"/>
+          <w:sz w:val="20"/>
+          <w:szCs w:val="20"/>
+        </w:rPr>
+        <w:t>=</w:t>
+      </w:r>
+      <w:r>
+        <w:rPr>
+          <w:rFonts w:cstheme="minorHAnsi"/>
+          <w:sz w:val="20"/>
+          <w:szCs w:val="20"/>
+          <w:lang w:val="en-US"/>
+        </w:rPr>
+        <w:t>roles</w:t>
+      </w:r>
+      <w:r>
+        <w:rPr>
+          <w:rFonts w:cstheme="minorHAnsi"/>
+          <w:sz w:val="20"/>
+          <w:szCs w:val="20"/>
+        </w:rPr>
+        <w:t>/</w:t>
+      </w:r>
+      <w:r>
+        <w:rPr>
+          <w:rFonts w:cstheme="minorHAnsi"/>
+          <w:sz w:val="20"/>
+          <w:szCs w:val="20"/>
+          <w:lang w:val="en-US"/>
+        </w:rPr>
+        <w:t>firebaseauth</w:t>
+      </w:r>
+      <w:r>
+        <w:rPr>
+          <w:rFonts w:cstheme="minorHAnsi"/>
+          <w:sz w:val="20"/>
+          <w:szCs w:val="20"/>
+        </w:rPr>
+        <w:t>.</w:t>
+      </w:r>
+      <w:r>
+        <w:rPr>
+          <w:rFonts w:cstheme="minorHAnsi"/>
+          <w:sz w:val="20"/>
+          <w:szCs w:val="20"/>
+          <w:lang w:val="en-US"/>
+        </w:rPr>
+        <w:t>configs</w:t>
+      </w:r>
+      <w:r>
+        <w:rPr>
+          <w:rFonts w:cstheme="minorHAnsi"/>
+          <w:sz w:val="20"/>
+          <w:szCs w:val="20"/>
+        </w:rPr>
+        <w:t>.</w:t>
+      </w:r>
+      <w:r>
+        <w:rPr>
+          <w:rFonts w:cstheme="minorHAnsi"/>
+          <w:sz w:val="20"/>
+          <w:szCs w:val="20"/>
+          <w:lang w:val="en-US"/>
+        </w:rPr>
+        <w:t>getHashConfig</w:t>
       </w:r>
     </w:p>
     <w:p>
@@ -6592,7 +7098,7 @@
                 <w:kern w:val="0"/>
                 <w:sz w:val="18"/>
                 <w:szCs w:val="18"/>
-                <w:lang w:eastAsia="ru-RU"/>
+                <w:lang w:val="en-US" w:eastAsia="ru-RU"/>
                 <w14:ligatures w14:val="none"/>
               </w:rPr>
             </w:pPr>
@@ -6701,7 +7207,7 @@
           <w:p>
             <w:pPr>
               <w:shd w:val="clear" w:color="auto" w:fill="FFFFFE"/>
-              <w:spacing w:after="0" w:line="270" w:lineRule="atLeast"/>
+              <w:spacing w:line="270" w:lineRule="atLeast"/>
               <w:rPr>
                 <w:rFonts w:ascii="Courier New" w:eastAsia="Times New Roman" w:hAnsi="Courier New" w:cs="Courier New"/>
                 <w:color w:val="000000"/>
@@ -7146,7 +7652,7 @@
           <w:p>
             <w:pPr>
               <w:shd w:val="clear" w:color="auto" w:fill="0B0E1C"/>
-              <w:spacing w:after="0" w:line="300" w:lineRule="atLeast"/>
+              <w:spacing w:line="300" w:lineRule="atLeast"/>
               <w:rPr>
                 <w:rFonts w:ascii="Consolas" w:eastAsia="Times New Roman" w:hAnsi="Consolas" w:cs="Times New Roman"/>
                 <w:color w:val="BBBBBB"/>
@@ -9561,7 +10067,7 @@
           <w:p>
             <w:pPr>
               <w:shd w:val="clear" w:color="auto" w:fill="FFFFFE"/>
-              <w:spacing w:after="0" w:line="270" w:lineRule="atLeast"/>
+              <w:spacing w:line="270" w:lineRule="atLeast"/>
               <w:rPr>
                 <w:rFonts w:ascii="Courier New" w:eastAsia="Times New Roman" w:hAnsi="Courier New" w:cs="Courier New"/>
                 <w:color w:val="000000"/>
@@ -9964,7 +10470,7 @@
           <w:p>
             <w:pPr>
               <w:shd w:val="clear" w:color="auto" w:fill="FFFFFE"/>
-              <w:spacing w:after="0" w:line="270" w:lineRule="atLeast"/>
+              <w:spacing w:line="270" w:lineRule="atLeast"/>
               <w:rPr>
                 <w:rFonts w:ascii="Courier New" w:eastAsia="Times New Roman" w:hAnsi="Courier New" w:cs="Courier New"/>
                 <w:color w:val="000000"/>
@@ -9986,60 +10492,6 @@
                 <w14:ligatures w14:val="none"/>
               </w:rPr>
               <w:t>{</w:t>
-            </w:r>
-          </w:p>
-          <w:p>
-            <w:pPr>
-              <w:shd w:val="clear" w:color="auto" w:fill="FFFFFE"/>
-              <w:spacing w:after="0" w:line="270" w:lineRule="atLeast"/>
-              <w:rPr>
-                <w:rFonts w:ascii="Courier New" w:eastAsia="Times New Roman" w:hAnsi="Courier New" w:cs="Courier New"/>
-                <w:color w:val="000000"/>
-                <w:kern w:val="0"/>
-                <w:sz w:val="18"/>
-                <w:szCs w:val="18"/>
-                <w:lang w:val="uk-UA" w:eastAsia="ru-RU"/>
-                <w14:ligatures w14:val="none"/>
-              </w:rPr>
-            </w:pPr>
-            <w:r>
-              <w:rPr>
-                <w:rFonts w:ascii="Courier New" w:eastAsia="Times New Roman" w:hAnsi="Courier New" w:cs="Courier New"/>
-                <w:color w:val="000000"/>
-                <w:kern w:val="0"/>
-                <w:sz w:val="18"/>
-                <w:szCs w:val="18"/>
-                <w:lang w:val="uk-UA" w:eastAsia="ru-RU"/>
-                <w14:ligatures w14:val="none"/>
-              </w:rPr>
-              <w:t xml:space="preserve">  "alg": "RS256",</w:t>
-            </w:r>
-          </w:p>
-          <w:p>
-            <w:pPr>
-              <w:shd w:val="clear" w:color="auto" w:fill="FFFFFE"/>
-              <w:spacing w:after="0" w:line="270" w:lineRule="atLeast"/>
-              <w:rPr>
-                <w:rFonts w:ascii="Courier New" w:eastAsia="Times New Roman" w:hAnsi="Courier New" w:cs="Courier New"/>
-                <w:color w:val="000000"/>
-                <w:kern w:val="0"/>
-                <w:sz w:val="18"/>
-                <w:szCs w:val="18"/>
-                <w:lang w:val="uk-UA" w:eastAsia="ru-RU"/>
-                <w14:ligatures w14:val="none"/>
-              </w:rPr>
-            </w:pPr>
-            <w:r>
-              <w:rPr>
-                <w:rFonts w:ascii="Courier New" w:eastAsia="Times New Roman" w:hAnsi="Courier New" w:cs="Courier New"/>
-                <w:color w:val="000000"/>
-                <w:kern w:val="0"/>
-                <w:sz w:val="18"/>
-                <w:szCs w:val="18"/>
-                <w:lang w:val="uk-UA" w:eastAsia="ru-RU"/>
-                <w14:ligatures w14:val="none"/>
-              </w:rPr>
-              <w:t xml:space="preserve">  "typ": "JWT"</w:t>
             </w:r>
           </w:p>
           <w:p>
@@ -10066,13 +10518,67 @@
                 <w:lang w:val="uk-UA" w:eastAsia="ru-RU"/>
                 <w14:ligatures w14:val="none"/>
               </w:rPr>
+              <w:t xml:space="preserve">  "alg": "RS256",</w:t>
+            </w:r>
+          </w:p>
+          <w:p>
+            <w:pPr>
+              <w:shd w:val="clear" w:color="auto" w:fill="FFFFFE"/>
+              <w:spacing w:line="270" w:lineRule="atLeast"/>
+              <w:rPr>
+                <w:rFonts w:ascii="Courier New" w:eastAsia="Times New Roman" w:hAnsi="Courier New" w:cs="Courier New"/>
+                <w:color w:val="000000"/>
+                <w:kern w:val="0"/>
+                <w:sz w:val="18"/>
+                <w:szCs w:val="18"/>
+                <w:lang w:val="uk-UA" w:eastAsia="ru-RU"/>
+                <w14:ligatures w14:val="none"/>
+              </w:rPr>
+            </w:pPr>
+            <w:r>
+              <w:rPr>
+                <w:rFonts w:ascii="Courier New" w:eastAsia="Times New Roman" w:hAnsi="Courier New" w:cs="Courier New"/>
+                <w:color w:val="000000"/>
+                <w:kern w:val="0"/>
+                <w:sz w:val="18"/>
+                <w:szCs w:val="18"/>
+                <w:lang w:val="uk-UA" w:eastAsia="ru-RU"/>
+                <w14:ligatures w14:val="none"/>
+              </w:rPr>
+              <w:t xml:space="preserve">  "typ": "JWT"</w:t>
+            </w:r>
+          </w:p>
+          <w:p>
+            <w:pPr>
+              <w:shd w:val="clear" w:color="auto" w:fill="FFFFFE"/>
+              <w:spacing w:line="270" w:lineRule="atLeast"/>
+              <w:rPr>
+                <w:rFonts w:ascii="Courier New" w:eastAsia="Times New Roman" w:hAnsi="Courier New" w:cs="Courier New"/>
+                <w:color w:val="000000"/>
+                <w:kern w:val="0"/>
+                <w:sz w:val="18"/>
+                <w:szCs w:val="18"/>
+                <w:lang w:val="uk-UA" w:eastAsia="ru-RU"/>
+                <w14:ligatures w14:val="none"/>
+              </w:rPr>
+            </w:pPr>
+            <w:r>
+              <w:rPr>
+                <w:rFonts w:ascii="Courier New" w:eastAsia="Times New Roman" w:hAnsi="Courier New" w:cs="Courier New"/>
+                <w:color w:val="000000"/>
+                <w:kern w:val="0"/>
+                <w:sz w:val="18"/>
+                <w:szCs w:val="18"/>
+                <w:lang w:val="uk-UA" w:eastAsia="ru-RU"/>
+                <w14:ligatures w14:val="none"/>
+              </w:rPr>
               <w:t>}</w:t>
             </w:r>
           </w:p>
           <w:p>
             <w:pPr>
               <w:shd w:val="clear" w:color="auto" w:fill="FFFFFE"/>
-              <w:spacing w:after="0" w:line="270" w:lineRule="atLeast"/>
+              <w:spacing w:line="270" w:lineRule="atLeast"/>
               <w:rPr>
                 <w:rFonts w:ascii="Courier New" w:eastAsia="Times New Roman" w:hAnsi="Courier New" w:cs="Courier New"/>
                 <w:color w:val="000000"/>
@@ -10099,7 +10605,7 @@
           <w:p>
             <w:pPr>
               <w:shd w:val="clear" w:color="auto" w:fill="FFFFFE"/>
-              <w:spacing w:after="0" w:line="270" w:lineRule="atLeast"/>
+              <w:spacing w:line="270" w:lineRule="atLeast"/>
               <w:rPr>
                 <w:rFonts w:ascii="Courier New" w:eastAsia="Times New Roman" w:hAnsi="Courier New" w:cs="Courier New"/>
                 <w:color w:val="000000"/>
@@ -10126,7 +10632,7 @@
           <w:p>
             <w:pPr>
               <w:shd w:val="clear" w:color="auto" w:fill="FFFFFE"/>
-              <w:spacing w:after="0" w:line="270" w:lineRule="atLeast"/>
+              <w:spacing w:line="270" w:lineRule="atLeast"/>
               <w:rPr>
                 <w:rFonts w:ascii="Courier New" w:eastAsia="Times New Roman" w:hAnsi="Courier New" w:cs="Courier New"/>
                 <w:color w:val="000000"/>
@@ -10153,7 +10659,7 @@
           <w:p>
             <w:pPr>
               <w:shd w:val="clear" w:color="auto" w:fill="FFFFFE"/>
-              <w:spacing w:after="0" w:line="270" w:lineRule="atLeast"/>
+              <w:spacing w:line="270" w:lineRule="atLeast"/>
               <w:rPr>
                 <w:rFonts w:ascii="Courier New" w:eastAsia="Times New Roman" w:hAnsi="Courier New" w:cs="Courier New"/>
                 <w:color w:val="000000"/>
@@ -10180,7 +10686,7 @@
           <w:p>
             <w:pPr>
               <w:shd w:val="clear" w:color="auto" w:fill="FFFFFE"/>
-              <w:spacing w:after="0" w:line="270" w:lineRule="atLeast"/>
+              <w:spacing w:line="270" w:lineRule="atLeast"/>
               <w:rPr>
                 <w:rFonts w:ascii="Courier New" w:eastAsia="Times New Roman" w:hAnsi="Courier New" w:cs="Courier New"/>
                 <w:color w:val="000000"/>
@@ -10233,7 +10739,7 @@
           <w:p>
             <w:pPr>
               <w:shd w:val="clear" w:color="auto" w:fill="FFFFFE"/>
-              <w:spacing w:after="0" w:line="270" w:lineRule="atLeast"/>
+              <w:spacing w:line="270" w:lineRule="atLeast"/>
               <w:rPr>
                 <w:rFonts w:ascii="Courier New" w:eastAsia="Times New Roman" w:hAnsi="Courier New" w:cs="Courier New"/>
                 <w:color w:val="000000"/>
@@ -10260,7 +10766,7 @@
           <w:p>
             <w:pPr>
               <w:shd w:val="clear" w:color="auto" w:fill="FFFFFE"/>
-              <w:spacing w:after="0" w:line="270" w:lineRule="atLeast"/>
+              <w:spacing w:line="270" w:lineRule="atLeast"/>
               <w:rPr>
                 <w:rFonts w:ascii="Courier New" w:eastAsia="Times New Roman" w:hAnsi="Courier New" w:cs="Courier New"/>
                 <w:color w:val="000000"/>
@@ -10401,40 +10907,7 @@
           <w:szCs w:val="28"/>
           <w:lang w:val="en-US"/>
         </w:rPr>
-        <w:t>token</w:t>
-      </w:r>
-      <w:r>
-        <w:rPr>
-          <w:b/>
-          <w:bCs/>
-          <w:color w:val="538135" w:themeColor="accent6" w:themeShade="BF"/>
-          <w:sz w:val="28"/>
-          <w:szCs w:val="28"/>
-          <w:lang w:val="en-US"/>
-        </w:rPr>
-        <w:t xml:space="preserve"> (*</w:t>
-      </w:r>
-      <w:r>
-        <w:rPr>
-          <w:b/>
-          <w:bCs/>
-          <w:color w:val="538135" w:themeColor="accent6" w:themeShade="BF"/>
-          <w:sz w:val="28"/>
-          <w:szCs w:val="28"/>
-          <w:lang w:val="en-US"/>
-        </w:rPr>
-        <w:t>not working</w:t>
-      </w:r>
-      <w:r>
-        <w:rPr>
-          <w:b/>
-          <w:bCs/>
-          <w:color w:val="538135" w:themeColor="accent6" w:themeShade="BF"/>
-          <w:sz w:val="28"/>
-          <w:szCs w:val="28"/>
-          <w:lang w:val="en-US"/>
-        </w:rPr>
-        <w:t>)</w:t>
+        <w:t>token (*not working)</w:t>
       </w:r>
     </w:p>
     <w:tbl>
@@ -10444,8 +10917,8 @@
         <w:tblLook w:val="04A0" w:firstRow="1" w:lastRow="0" w:firstColumn="1" w:lastColumn="0" w:noHBand="0" w:noVBand="1"/>
       </w:tblPr>
       <w:tblGrid>
-        <w:gridCol w:w="1244"/>
-        <w:gridCol w:w="9191"/>
+        <w:gridCol w:w="1215"/>
+        <w:gridCol w:w="9241"/>
       </w:tblGrid>
       <w:tr>
         <w:tc>
@@ -10475,7 +10948,7 @@
           <w:p>
             <w:pPr>
               <w:shd w:val="clear" w:color="auto" w:fill="FFFFFE"/>
-              <w:spacing w:after="0" w:line="270" w:lineRule="atLeast"/>
+              <w:spacing w:line="270" w:lineRule="atLeast"/>
               <w:rPr>
                 <w:rFonts w:ascii="Courier New" w:eastAsia="Times New Roman" w:hAnsi="Courier New" w:cs="Courier New"/>
                 <w:color w:val="000000"/>
@@ -10632,6 +11105,35 @@
             <w:r>
               <w:rPr>
                 <w:rFonts w:ascii="Consolas" w:eastAsia="Times New Roman" w:hAnsi="Consolas" w:cs="Times New Roman"/>
+                <w:i/>
+                <w:iCs/>
+                <w:color w:val="494646"/>
+                <w:kern w:val="0"/>
+                <w:sz w:val="23"/>
+                <w:szCs w:val="23"/>
+                <w:lang w:val="en-US" w:eastAsia="ru-RU"/>
+                <w14:ligatures w14:val="none"/>
+              </w:rPr>
+              <w:t>//#region verify-token</w:t>
+            </w:r>
+          </w:p>
+          <w:p>
+            <w:pPr>
+              <w:shd w:val="clear" w:color="auto" w:fill="0B0E1C"/>
+              <w:spacing w:line="300" w:lineRule="atLeast"/>
+              <w:rPr>
+                <w:rFonts w:ascii="Consolas" w:eastAsia="Times New Roman" w:hAnsi="Consolas" w:cs="Times New Roman"/>
+                <w:color w:val="BBBBBB"/>
+                <w:kern w:val="0"/>
+                <w:sz w:val="23"/>
+                <w:szCs w:val="23"/>
+                <w:lang w:val="en-US" w:eastAsia="ru-RU"/>
+                <w14:ligatures w14:val="none"/>
+              </w:rPr>
+            </w:pPr>
+            <w:r>
+              <w:rPr>
+                <w:rFonts w:ascii="Consolas" w:eastAsia="Times New Roman" w:hAnsi="Consolas" w:cs="Times New Roman"/>
                 <w:color w:val="AD5FFB"/>
                 <w:kern w:val="0"/>
                 <w:sz w:val="23"/>
@@ -10840,6 +11342,21 @@
                 <w14:ligatures w14:val="none"/>
               </w:rPr>
             </w:pPr>
+          </w:p>
+          <w:p>
+            <w:pPr>
+              <w:shd w:val="clear" w:color="auto" w:fill="0B0E1C"/>
+              <w:spacing w:line="300" w:lineRule="atLeast"/>
+              <w:rPr>
+                <w:rFonts w:ascii="Consolas" w:eastAsia="Times New Roman" w:hAnsi="Consolas" w:cs="Times New Roman"/>
+                <w:color w:val="BBBBBB"/>
+                <w:kern w:val="0"/>
+                <w:sz w:val="23"/>
+                <w:szCs w:val="23"/>
+                <w:lang w:val="en-US" w:eastAsia="ru-RU"/>
+                <w14:ligatures w14:val="none"/>
+              </w:rPr>
+            </w:pPr>
             <w:r>
               <w:rPr>
                 <w:rFonts w:ascii="Consolas" w:eastAsia="Times New Roman" w:hAnsi="Consolas" w:cs="Times New Roman"/>
@@ -10886,7 +11403,7 @@
                 <w:lang w:val="en-US" w:eastAsia="ru-RU"/>
                 <w14:ligatures w14:val="none"/>
               </w:rPr>
-              <w:t>data</w:t>
+              <w:t>authorization</w:t>
             </w:r>
             <w:r>
               <w:rPr>
@@ -10960,7 +11477,7 @@
                 <w:lang w:val="en-US" w:eastAsia="ru-RU"/>
                 <w14:ligatures w14:val="none"/>
               </w:rPr>
-              <w:t>body</w:t>
+              <w:t>headers</w:t>
             </w:r>
           </w:p>
           <w:p>
@@ -11035,7 +11552,7 @@
                 <w:lang w:val="en-US" w:eastAsia="ru-RU"/>
                 <w14:ligatures w14:val="none"/>
               </w:rPr>
-              <w:t>data</w:t>
+              <w:t>authorization</w:t>
             </w:r>
             <w:r>
               <w:rPr>
@@ -11236,139 +11753,19 @@
                 <w:lang w:val="en-US" w:eastAsia="ru-RU"/>
                 <w14:ligatures w14:val="none"/>
               </w:rPr>
-              <w:t>const</w:t>
-            </w:r>
-            <w:r>
-              <w:rPr>
-                <w:rFonts w:ascii="Consolas" w:eastAsia="Times New Roman" w:hAnsi="Consolas" w:cs="Times New Roman"/>
-                <w:color w:val="BBBBBB"/>
-                <w:kern w:val="0"/>
-                <w:sz w:val="23"/>
-                <w:szCs w:val="23"/>
-                <w:lang w:val="en-US" w:eastAsia="ru-RU"/>
-                <w14:ligatures w14:val="none"/>
-              </w:rPr>
-              <w:t xml:space="preserve"> </w:t>
-            </w:r>
-            <w:r>
-              <w:rPr>
-                <w:rFonts w:ascii="Consolas" w:eastAsia="Times New Roman" w:hAnsi="Consolas" w:cs="Times New Roman"/>
-                <w:color w:val="AD5FFB"/>
-                <w:kern w:val="0"/>
-                <w:sz w:val="23"/>
-                <w:szCs w:val="23"/>
-                <w:lang w:val="en-US" w:eastAsia="ru-RU"/>
-                <w14:ligatures w14:val="none"/>
-              </w:rPr>
-              <w:t>firebaseAuth</w:t>
-            </w:r>
-            <w:r>
-              <w:rPr>
-                <w:rFonts w:ascii="Consolas" w:eastAsia="Times New Roman" w:hAnsi="Consolas" w:cs="Times New Roman"/>
-                <w:color w:val="BBBBBB"/>
-                <w:kern w:val="0"/>
-                <w:sz w:val="23"/>
-                <w:szCs w:val="23"/>
-                <w:lang w:val="en-US" w:eastAsia="ru-RU"/>
-                <w14:ligatures w14:val="none"/>
-              </w:rPr>
-              <w:t xml:space="preserve"> </w:t>
-            </w:r>
-            <w:r>
-              <w:rPr>
-                <w:rFonts w:ascii="Consolas" w:eastAsia="Times New Roman" w:hAnsi="Consolas" w:cs="Times New Roman"/>
-                <w:color w:val="2C6ACB"/>
-                <w:kern w:val="0"/>
-                <w:sz w:val="23"/>
-                <w:szCs w:val="23"/>
-                <w:lang w:val="en-US" w:eastAsia="ru-RU"/>
-                <w14:ligatures w14:val="none"/>
-              </w:rPr>
-              <w:t>=</w:t>
-            </w:r>
-            <w:r>
-              <w:rPr>
-                <w:rFonts w:ascii="Consolas" w:eastAsia="Times New Roman" w:hAnsi="Consolas" w:cs="Times New Roman"/>
-                <w:color w:val="BBBBBB"/>
-                <w:kern w:val="0"/>
-                <w:sz w:val="23"/>
-                <w:szCs w:val="23"/>
-                <w:lang w:val="en-US" w:eastAsia="ru-RU"/>
-                <w14:ligatures w14:val="none"/>
-              </w:rPr>
-              <w:t xml:space="preserve"> </w:t>
-            </w:r>
-            <w:r>
-              <w:rPr>
-                <w:rFonts w:ascii="Consolas" w:eastAsia="Times New Roman" w:hAnsi="Consolas" w:cs="Times New Roman"/>
-                <w:color w:val="3572A7"/>
-                <w:kern w:val="0"/>
-                <w:sz w:val="23"/>
-                <w:szCs w:val="23"/>
-                <w:lang w:val="en-US" w:eastAsia="ru-RU"/>
-                <w14:ligatures w14:val="none"/>
-              </w:rPr>
-              <w:t>Firebase</w:t>
-            </w:r>
-            <w:r>
-              <w:rPr>
-                <w:rFonts w:ascii="Consolas" w:eastAsia="Times New Roman" w:hAnsi="Consolas" w:cs="Times New Roman"/>
-                <w:color w:val="BBBBBB"/>
-                <w:kern w:val="0"/>
-                <w:sz w:val="23"/>
-                <w:szCs w:val="23"/>
-                <w:lang w:val="en-US" w:eastAsia="ru-RU"/>
-                <w14:ligatures w14:val="none"/>
-              </w:rPr>
-              <w:t>.</w:t>
-            </w:r>
-            <w:r>
-              <w:rPr>
-                <w:rFonts w:ascii="Consolas" w:eastAsia="Times New Roman" w:hAnsi="Consolas" w:cs="Times New Roman"/>
-                <w:color w:val="3572A7"/>
-                <w:kern w:val="0"/>
-                <w:sz w:val="23"/>
-                <w:szCs w:val="23"/>
-                <w:lang w:val="en-US" w:eastAsia="ru-RU"/>
-                <w14:ligatures w14:val="none"/>
-              </w:rPr>
-              <w:t>admin</w:t>
-            </w:r>
-            <w:r>
-              <w:rPr>
-                <w:rFonts w:ascii="Consolas" w:eastAsia="Times New Roman" w:hAnsi="Consolas" w:cs="Times New Roman"/>
-                <w:color w:val="BBBBBB"/>
-                <w:kern w:val="0"/>
-                <w:sz w:val="23"/>
-                <w:szCs w:val="23"/>
-                <w:lang w:val="en-US" w:eastAsia="ru-RU"/>
-                <w14:ligatures w14:val="none"/>
-              </w:rPr>
-              <w:t>.</w:t>
-            </w:r>
-            <w:r>
-              <w:rPr>
-                <w:rFonts w:ascii="Consolas" w:eastAsia="Times New Roman" w:hAnsi="Consolas" w:cs="Times New Roman"/>
-                <w:color w:val="DB7233"/>
-                <w:kern w:val="0"/>
-                <w:sz w:val="23"/>
-                <w:szCs w:val="23"/>
-                <w:lang w:val="en-US" w:eastAsia="ru-RU"/>
-                <w14:ligatures w14:val="none"/>
-              </w:rPr>
-              <w:t>auth</w:t>
-            </w:r>
-            <w:r>
-              <w:rPr>
-                <w:rFonts w:ascii="Consolas" w:eastAsia="Times New Roman" w:hAnsi="Consolas" w:cs="Times New Roman"/>
-                <w:color w:val="BBBBBB"/>
-                <w:kern w:val="0"/>
-                <w:sz w:val="23"/>
-                <w:szCs w:val="23"/>
-                <w:lang w:val="en-US" w:eastAsia="ru-RU"/>
-                <w14:ligatures w14:val="none"/>
-              </w:rPr>
-              <w:t>()</w:t>
+              <w:t>try</w:t>
+            </w:r>
+            <w:r>
+              <w:rPr>
+                <w:rFonts w:ascii="Consolas" w:eastAsia="Times New Roman" w:hAnsi="Consolas" w:cs="Times New Roman"/>
+                <w:color w:val="BBBBBB"/>
+                <w:kern w:val="0"/>
+                <w:sz w:val="23"/>
+                <w:szCs w:val="23"/>
+                <w:lang w:val="en-US" w:eastAsia="ru-RU"/>
+                <w14:ligatures w14:val="none"/>
+              </w:rPr>
+              <w:t xml:space="preserve"> {</w:t>
             </w:r>
           </w:p>
           <w:p>
@@ -11395,7 +11792,7 @@
                 <w:lang w:val="en-US" w:eastAsia="ru-RU"/>
                 <w14:ligatures w14:val="none"/>
               </w:rPr>
-              <w:t xml:space="preserve">  </w:t>
+              <w:t xml:space="preserve">    </w:t>
             </w:r>
             <w:r>
               <w:rPr>
@@ -11407,19 +11804,139 @@
                 <w:lang w:val="en-US" w:eastAsia="ru-RU"/>
                 <w14:ligatures w14:val="none"/>
               </w:rPr>
-              <w:t>try</w:t>
-            </w:r>
-            <w:r>
-              <w:rPr>
-                <w:rFonts w:ascii="Consolas" w:eastAsia="Times New Roman" w:hAnsi="Consolas" w:cs="Times New Roman"/>
-                <w:color w:val="BBBBBB"/>
-                <w:kern w:val="0"/>
-                <w:sz w:val="23"/>
-                <w:szCs w:val="23"/>
-                <w:lang w:val="en-US" w:eastAsia="ru-RU"/>
-                <w14:ligatures w14:val="none"/>
-              </w:rPr>
-              <w:t xml:space="preserve"> {</w:t>
+              <w:t>const</w:t>
+            </w:r>
+            <w:r>
+              <w:rPr>
+                <w:rFonts w:ascii="Consolas" w:eastAsia="Times New Roman" w:hAnsi="Consolas" w:cs="Times New Roman"/>
+                <w:color w:val="BBBBBB"/>
+                <w:kern w:val="0"/>
+                <w:sz w:val="23"/>
+                <w:szCs w:val="23"/>
+                <w:lang w:val="en-US" w:eastAsia="ru-RU"/>
+                <w14:ligatures w14:val="none"/>
+              </w:rPr>
+              <w:t xml:space="preserve"> </w:t>
+            </w:r>
+            <w:r>
+              <w:rPr>
+                <w:rFonts w:ascii="Consolas" w:eastAsia="Times New Roman" w:hAnsi="Consolas" w:cs="Times New Roman"/>
+                <w:color w:val="AD5FFB"/>
+                <w:kern w:val="0"/>
+                <w:sz w:val="23"/>
+                <w:szCs w:val="23"/>
+                <w:lang w:val="en-US" w:eastAsia="ru-RU"/>
+                <w14:ligatures w14:val="none"/>
+              </w:rPr>
+              <w:t>firebaseAuth</w:t>
+            </w:r>
+            <w:r>
+              <w:rPr>
+                <w:rFonts w:ascii="Consolas" w:eastAsia="Times New Roman" w:hAnsi="Consolas" w:cs="Times New Roman"/>
+                <w:color w:val="BBBBBB"/>
+                <w:kern w:val="0"/>
+                <w:sz w:val="23"/>
+                <w:szCs w:val="23"/>
+                <w:lang w:val="en-US" w:eastAsia="ru-RU"/>
+                <w14:ligatures w14:val="none"/>
+              </w:rPr>
+              <w:t xml:space="preserve"> </w:t>
+            </w:r>
+            <w:r>
+              <w:rPr>
+                <w:rFonts w:ascii="Consolas" w:eastAsia="Times New Roman" w:hAnsi="Consolas" w:cs="Times New Roman"/>
+                <w:color w:val="2C6ACB"/>
+                <w:kern w:val="0"/>
+                <w:sz w:val="23"/>
+                <w:szCs w:val="23"/>
+                <w:lang w:val="en-US" w:eastAsia="ru-RU"/>
+                <w14:ligatures w14:val="none"/>
+              </w:rPr>
+              <w:t>=</w:t>
+            </w:r>
+            <w:r>
+              <w:rPr>
+                <w:rFonts w:ascii="Consolas" w:eastAsia="Times New Roman" w:hAnsi="Consolas" w:cs="Times New Roman"/>
+                <w:color w:val="BBBBBB"/>
+                <w:kern w:val="0"/>
+                <w:sz w:val="23"/>
+                <w:szCs w:val="23"/>
+                <w:lang w:val="en-US" w:eastAsia="ru-RU"/>
+                <w14:ligatures w14:val="none"/>
+              </w:rPr>
+              <w:t xml:space="preserve"> </w:t>
+            </w:r>
+            <w:r>
+              <w:rPr>
+                <w:rFonts w:ascii="Consolas" w:eastAsia="Times New Roman" w:hAnsi="Consolas" w:cs="Times New Roman"/>
+                <w:color w:val="3572A7"/>
+                <w:kern w:val="0"/>
+                <w:sz w:val="23"/>
+                <w:szCs w:val="23"/>
+                <w:lang w:val="en-US" w:eastAsia="ru-RU"/>
+                <w14:ligatures w14:val="none"/>
+              </w:rPr>
+              <w:t>Firebase</w:t>
+            </w:r>
+            <w:r>
+              <w:rPr>
+                <w:rFonts w:ascii="Consolas" w:eastAsia="Times New Roman" w:hAnsi="Consolas" w:cs="Times New Roman"/>
+                <w:color w:val="BBBBBB"/>
+                <w:kern w:val="0"/>
+                <w:sz w:val="23"/>
+                <w:szCs w:val="23"/>
+                <w:lang w:val="en-US" w:eastAsia="ru-RU"/>
+                <w14:ligatures w14:val="none"/>
+              </w:rPr>
+              <w:t>.</w:t>
+            </w:r>
+            <w:r>
+              <w:rPr>
+                <w:rFonts w:ascii="Consolas" w:eastAsia="Times New Roman" w:hAnsi="Consolas" w:cs="Times New Roman"/>
+                <w:color w:val="3572A7"/>
+                <w:kern w:val="0"/>
+                <w:sz w:val="23"/>
+                <w:szCs w:val="23"/>
+                <w:lang w:val="en-US" w:eastAsia="ru-RU"/>
+                <w14:ligatures w14:val="none"/>
+              </w:rPr>
+              <w:t>admin</w:t>
+            </w:r>
+            <w:r>
+              <w:rPr>
+                <w:rFonts w:ascii="Consolas" w:eastAsia="Times New Roman" w:hAnsi="Consolas" w:cs="Times New Roman"/>
+                <w:color w:val="BBBBBB"/>
+                <w:kern w:val="0"/>
+                <w:sz w:val="23"/>
+                <w:szCs w:val="23"/>
+                <w:lang w:val="en-US" w:eastAsia="ru-RU"/>
+                <w14:ligatures w14:val="none"/>
+              </w:rPr>
+              <w:t>.</w:t>
+            </w:r>
+            <w:r>
+              <w:rPr>
+                <w:rFonts w:ascii="Consolas" w:eastAsia="Times New Roman" w:hAnsi="Consolas" w:cs="Times New Roman"/>
+                <w:color w:val="DB7233"/>
+                <w:kern w:val="0"/>
+                <w:sz w:val="23"/>
+                <w:szCs w:val="23"/>
+                <w:lang w:val="en-US" w:eastAsia="ru-RU"/>
+                <w14:ligatures w14:val="none"/>
+              </w:rPr>
+              <w:t>auth</w:t>
+            </w:r>
+            <w:r>
+              <w:rPr>
+                <w:rFonts w:ascii="Consolas" w:eastAsia="Times New Roman" w:hAnsi="Consolas" w:cs="Times New Roman"/>
+                <w:color w:val="BBBBBB"/>
+                <w:kern w:val="0"/>
+                <w:sz w:val="23"/>
+                <w:szCs w:val="23"/>
+                <w:lang w:val="en-US" w:eastAsia="ru-RU"/>
+                <w14:ligatures w14:val="none"/>
+              </w:rPr>
+              <w:t>()</w:t>
             </w:r>
           </w:p>
           <w:p>
@@ -11482,7 +11999,7 @@
                 <w:lang w:val="en-US" w:eastAsia="ru-RU"/>
                 <w14:ligatures w14:val="none"/>
               </w:rPr>
-              <w:t>token</w:t>
+              <w:t>publicKey</w:t>
             </w:r>
             <w:r>
               <w:rPr>
@@ -11530,7 +12047,7 @@
                 <w:lang w:val="en-US" w:eastAsia="ru-RU"/>
                 <w14:ligatures w14:val="none"/>
               </w:rPr>
-              <w:t>await</w:t>
+              <w:t>new</w:t>
             </w:r>
             <w:r>
               <w:rPr>
@@ -11554,7 +12071,55 @@
                 <w:lang w:val="en-US" w:eastAsia="ru-RU"/>
                 <w14:ligatures w14:val="none"/>
               </w:rPr>
-              <w:t>firebaseAuth</w:t>
+              <w:t>NodeRSA</w:t>
+            </w:r>
+            <w:r>
+              <w:rPr>
+                <w:rFonts w:ascii="Consolas" w:eastAsia="Times New Roman" w:hAnsi="Consolas" w:cs="Times New Roman"/>
+                <w:color w:val="BBBBBB"/>
+                <w:kern w:val="0"/>
+                <w:sz w:val="23"/>
+                <w:szCs w:val="23"/>
+                <w:lang w:val="en-US" w:eastAsia="ru-RU"/>
+                <w14:ligatures w14:val="none"/>
+              </w:rPr>
+              <w:t>().</w:t>
+            </w:r>
+            <w:r>
+              <w:rPr>
+                <w:rFonts w:ascii="Consolas" w:eastAsia="Times New Roman" w:hAnsi="Consolas" w:cs="Times New Roman"/>
+                <w:color w:val="DB7233"/>
+                <w:kern w:val="0"/>
+                <w:sz w:val="23"/>
+                <w:szCs w:val="23"/>
+                <w:lang w:val="en-US" w:eastAsia="ru-RU"/>
+                <w14:ligatures w14:val="none"/>
+              </w:rPr>
+              <w:t>importKey</w:t>
+            </w:r>
+            <w:r>
+              <w:rPr>
+                <w:rFonts w:ascii="Consolas" w:eastAsia="Times New Roman" w:hAnsi="Consolas" w:cs="Times New Roman"/>
+                <w:color w:val="BBBBBB"/>
+                <w:kern w:val="0"/>
+                <w:sz w:val="23"/>
+                <w:szCs w:val="23"/>
+                <w:lang w:val="en-US" w:eastAsia="ru-RU"/>
+                <w14:ligatures w14:val="none"/>
+              </w:rPr>
+              <w:t>(</w:t>
+            </w:r>
+            <w:r>
+              <w:rPr>
+                <w:rFonts w:ascii="Consolas" w:eastAsia="Times New Roman" w:hAnsi="Consolas" w:cs="Times New Roman"/>
+                <w:color w:val="AD5FFB"/>
+                <w:kern w:val="0"/>
+                <w:sz w:val="23"/>
+                <w:szCs w:val="23"/>
+                <w:lang w:val="en-US" w:eastAsia="ru-RU"/>
+                <w14:ligatures w14:val="none"/>
+              </w:rPr>
+              <w:t>serviceAccount</w:t>
             </w:r>
             <w:r>
               <w:rPr>
@@ -11571,6 +12136,54 @@
             <w:r>
               <w:rPr>
                 <w:rFonts w:ascii="Consolas" w:eastAsia="Times New Roman" w:hAnsi="Consolas" w:cs="Times New Roman"/>
+                <w:color w:val="3572A7"/>
+                <w:kern w:val="0"/>
+                <w:sz w:val="23"/>
+                <w:szCs w:val="23"/>
+                <w:lang w:val="en-US" w:eastAsia="ru-RU"/>
+                <w14:ligatures w14:val="none"/>
+              </w:rPr>
+              <w:t>private_key</w:t>
+            </w:r>
+            <w:r>
+              <w:rPr>
+                <w:rFonts w:ascii="Consolas" w:eastAsia="Times New Roman" w:hAnsi="Consolas" w:cs="Times New Roman"/>
+                <w:color w:val="BBBBBB"/>
+                <w:kern w:val="0"/>
+                <w:sz w:val="23"/>
+                <w:szCs w:val="23"/>
+                <w:lang w:val="en-US" w:eastAsia="ru-RU"/>
+                <w14:ligatures w14:val="none"/>
+              </w:rPr>
+              <w:t xml:space="preserve">, </w:t>
+            </w:r>
+            <w:r>
+              <w:rPr>
+                <w:rFonts w:ascii="Consolas" w:eastAsia="Times New Roman" w:hAnsi="Consolas" w:cs="Times New Roman"/>
+                <w:color w:val="4F5D73"/>
+                <w:kern w:val="0"/>
+                <w:sz w:val="23"/>
+                <w:szCs w:val="23"/>
+                <w:lang w:val="en-US" w:eastAsia="ru-RU"/>
+                <w14:ligatures w14:val="none"/>
+              </w:rPr>
+              <w:t>'pkcs8-private-pem'</w:t>
+            </w:r>
+            <w:r>
+              <w:rPr>
+                <w:rFonts w:ascii="Consolas" w:eastAsia="Times New Roman" w:hAnsi="Consolas" w:cs="Times New Roman"/>
+                <w:color w:val="BBBBBB"/>
+                <w:kern w:val="0"/>
+                <w:sz w:val="23"/>
+                <w:szCs w:val="23"/>
+                <w:lang w:val="en-US" w:eastAsia="ru-RU"/>
+                <w14:ligatures w14:val="none"/>
+              </w:rPr>
+              <w:t>).</w:t>
+            </w:r>
+            <w:r>
+              <w:rPr>
+                <w:rFonts w:ascii="Consolas" w:eastAsia="Times New Roman" w:hAnsi="Consolas" w:cs="Times New Roman"/>
                 <w:color w:val="DB7233"/>
                 <w:kern w:val="0"/>
                 <w:sz w:val="23"/>
@@ -11578,7 +12191,7 @@
                 <w:lang w:val="en-US" w:eastAsia="ru-RU"/>
                 <w14:ligatures w14:val="none"/>
               </w:rPr>
-              <w:t>verifyIdToken</w:t>
+              <w:t>exportKey</w:t>
             </w:r>
             <w:r>
               <w:rPr>
@@ -11595,14 +12208,14 @@
             <w:r>
               <w:rPr>
                 <w:rFonts w:ascii="Consolas" w:eastAsia="Times New Roman" w:hAnsi="Consolas" w:cs="Times New Roman"/>
-                <w:color w:val="AD5FFB"/>
-                <w:kern w:val="0"/>
-                <w:sz w:val="23"/>
-                <w:szCs w:val="23"/>
-                <w:lang w:val="en-US" w:eastAsia="ru-RU"/>
-                <w14:ligatures w14:val="none"/>
-              </w:rPr>
-              <w:t>data</w:t>
+                <w:color w:val="4F5D73"/>
+                <w:kern w:val="0"/>
+                <w:sz w:val="23"/>
+                <w:szCs w:val="23"/>
+                <w:lang w:val="en-US" w:eastAsia="ru-RU"/>
+                <w14:ligatures w14:val="none"/>
+              </w:rPr>
+              <w:t>'pkcs8-public-pem'</w:t>
             </w:r>
             <w:r>
               <w:rPr>
@@ -11646,6 +12259,30 @@
             <w:r>
               <w:rPr>
                 <w:rFonts w:ascii="Consolas" w:eastAsia="Times New Roman" w:hAnsi="Consolas" w:cs="Times New Roman"/>
+                <w:color w:val="35822F"/>
+                <w:kern w:val="0"/>
+                <w:sz w:val="23"/>
+                <w:szCs w:val="23"/>
+                <w:lang w:val="en-US" w:eastAsia="ru-RU"/>
+                <w14:ligatures w14:val="none"/>
+              </w:rPr>
+              <w:t>const</w:t>
+            </w:r>
+            <w:r>
+              <w:rPr>
+                <w:rFonts w:ascii="Consolas" w:eastAsia="Times New Roman" w:hAnsi="Consolas" w:cs="Times New Roman"/>
+                <w:color w:val="BBBBBB"/>
+                <w:kern w:val="0"/>
+                <w:sz w:val="23"/>
+                <w:szCs w:val="23"/>
+                <w:lang w:val="en-US" w:eastAsia="ru-RU"/>
+                <w14:ligatures w14:val="none"/>
+              </w:rPr>
+              <w:t xml:space="preserve"> </w:t>
+            </w:r>
+            <w:r>
+              <w:rPr>
+                <w:rFonts w:ascii="Consolas" w:eastAsia="Times New Roman" w:hAnsi="Consolas" w:cs="Times New Roman"/>
                 <w:color w:val="AD5FFB"/>
                 <w:kern w:val="0"/>
                 <w:sz w:val="23"/>
@@ -11653,7 +12290,55 @@
                 <w:lang w:val="en-US" w:eastAsia="ru-RU"/>
                 <w14:ligatures w14:val="none"/>
               </w:rPr>
-              <w:t>console</w:t>
+              <w:t>decodedToken</w:t>
+            </w:r>
+            <w:r>
+              <w:rPr>
+                <w:rFonts w:ascii="Consolas" w:eastAsia="Times New Roman" w:hAnsi="Consolas" w:cs="Times New Roman"/>
+                <w:color w:val="BBBBBB"/>
+                <w:kern w:val="0"/>
+                <w:sz w:val="23"/>
+                <w:szCs w:val="23"/>
+                <w:lang w:val="en-US" w:eastAsia="ru-RU"/>
+                <w14:ligatures w14:val="none"/>
+              </w:rPr>
+              <w:t xml:space="preserve"> </w:t>
+            </w:r>
+            <w:r>
+              <w:rPr>
+                <w:rFonts w:ascii="Consolas" w:eastAsia="Times New Roman" w:hAnsi="Consolas" w:cs="Times New Roman"/>
+                <w:color w:val="2C6ACB"/>
+                <w:kern w:val="0"/>
+                <w:sz w:val="23"/>
+                <w:szCs w:val="23"/>
+                <w:lang w:val="en-US" w:eastAsia="ru-RU"/>
+                <w14:ligatures w14:val="none"/>
+              </w:rPr>
+              <w:t>=</w:t>
+            </w:r>
+            <w:r>
+              <w:rPr>
+                <w:rFonts w:ascii="Consolas" w:eastAsia="Times New Roman" w:hAnsi="Consolas" w:cs="Times New Roman"/>
+                <w:color w:val="BBBBBB"/>
+                <w:kern w:val="0"/>
+                <w:sz w:val="23"/>
+                <w:szCs w:val="23"/>
+                <w:lang w:val="en-US" w:eastAsia="ru-RU"/>
+                <w14:ligatures w14:val="none"/>
+              </w:rPr>
+              <w:t xml:space="preserve"> </w:t>
+            </w:r>
+            <w:r>
+              <w:rPr>
+                <w:rFonts w:ascii="Consolas" w:eastAsia="Times New Roman" w:hAnsi="Consolas" w:cs="Times New Roman"/>
+                <w:color w:val="3572A7"/>
+                <w:kern w:val="0"/>
+                <w:sz w:val="23"/>
+                <w:szCs w:val="23"/>
+                <w:lang w:val="en-US" w:eastAsia="ru-RU"/>
+                <w14:ligatures w14:val="none"/>
+              </w:rPr>
+              <w:t>jwt</w:t>
             </w:r>
             <w:r>
               <w:rPr>
@@ -11677,7 +12362,7 @@
                 <w:lang w:val="en-US" w:eastAsia="ru-RU"/>
                 <w14:ligatures w14:val="none"/>
               </w:rPr>
-              <w:t>log</w:t>
+              <w:t>verify</w:t>
             </w:r>
             <w:r>
               <w:rPr>
@@ -11701,7 +12386,31 @@
                 <w:lang w:val="en-US" w:eastAsia="ru-RU"/>
                 <w14:ligatures w14:val="none"/>
               </w:rPr>
-              <w:t>token</w:t>
+              <w:t>authorization</w:t>
+            </w:r>
+            <w:r>
+              <w:rPr>
+                <w:rFonts w:ascii="Consolas" w:eastAsia="Times New Roman" w:hAnsi="Consolas" w:cs="Times New Roman"/>
+                <w:color w:val="BBBBBB"/>
+                <w:kern w:val="0"/>
+                <w:sz w:val="23"/>
+                <w:szCs w:val="23"/>
+                <w:lang w:val="en-US" w:eastAsia="ru-RU"/>
+                <w14:ligatures w14:val="none"/>
+              </w:rPr>
+              <w:t xml:space="preserve">, </w:t>
+            </w:r>
+            <w:r>
+              <w:rPr>
+                <w:rFonts w:ascii="Consolas" w:eastAsia="Times New Roman" w:hAnsi="Consolas" w:cs="Times New Roman"/>
+                <w:color w:val="AD5FFB"/>
+                <w:kern w:val="0"/>
+                <w:sz w:val="23"/>
+                <w:szCs w:val="23"/>
+                <w:lang w:val="en-US" w:eastAsia="ru-RU"/>
+                <w14:ligatures w14:val="none"/>
+              </w:rPr>
+              <w:t>publicKey</w:t>
             </w:r>
             <w:r>
               <w:rPr>
@@ -11714,6 +12423,311 @@
                 <w14:ligatures w14:val="none"/>
               </w:rPr>
               <w:t>)</w:t>
+            </w:r>
+          </w:p>
+          <w:p>
+            <w:pPr>
+              <w:shd w:val="clear" w:color="auto" w:fill="0B0E1C"/>
+              <w:spacing w:line="300" w:lineRule="atLeast"/>
+              <w:rPr>
+                <w:rFonts w:ascii="Consolas" w:eastAsia="Times New Roman" w:hAnsi="Consolas" w:cs="Times New Roman"/>
+                <w:color w:val="BBBBBB"/>
+                <w:kern w:val="0"/>
+                <w:sz w:val="23"/>
+                <w:szCs w:val="23"/>
+                <w:lang w:val="en-US" w:eastAsia="ru-RU"/>
+                <w14:ligatures w14:val="none"/>
+              </w:rPr>
+            </w:pPr>
+            <w:r>
+              <w:rPr>
+                <w:rFonts w:ascii="Consolas" w:eastAsia="Times New Roman" w:hAnsi="Consolas" w:cs="Times New Roman"/>
+                <w:color w:val="BBBBBB"/>
+                <w:kern w:val="0"/>
+                <w:sz w:val="23"/>
+                <w:szCs w:val="23"/>
+                <w:lang w:val="en-US" w:eastAsia="ru-RU"/>
+                <w14:ligatures w14:val="none"/>
+              </w:rPr>
+              <w:t xml:space="preserve">    </w:t>
+            </w:r>
+            <w:r>
+              <w:rPr>
+                <w:rFonts w:ascii="Consolas" w:eastAsia="Times New Roman" w:hAnsi="Consolas" w:cs="Times New Roman"/>
+                <w:color w:val="35822F"/>
+                <w:kern w:val="0"/>
+                <w:sz w:val="23"/>
+                <w:szCs w:val="23"/>
+                <w:lang w:val="en-US" w:eastAsia="ru-RU"/>
+                <w14:ligatures w14:val="none"/>
+              </w:rPr>
+              <w:t>const</w:t>
+            </w:r>
+            <w:r>
+              <w:rPr>
+                <w:rFonts w:ascii="Consolas" w:eastAsia="Times New Roman" w:hAnsi="Consolas" w:cs="Times New Roman"/>
+                <w:color w:val="BBBBBB"/>
+                <w:kern w:val="0"/>
+                <w:sz w:val="23"/>
+                <w:szCs w:val="23"/>
+                <w:lang w:val="en-US" w:eastAsia="ru-RU"/>
+                <w14:ligatures w14:val="none"/>
+              </w:rPr>
+              <w:t xml:space="preserve"> </w:t>
+            </w:r>
+            <w:r>
+              <w:rPr>
+                <w:rFonts w:ascii="Consolas" w:eastAsia="Times New Roman" w:hAnsi="Consolas" w:cs="Times New Roman"/>
+                <w:color w:val="AD5FFB"/>
+                <w:kern w:val="0"/>
+                <w:sz w:val="23"/>
+                <w:szCs w:val="23"/>
+                <w:lang w:val="en-US" w:eastAsia="ru-RU"/>
+                <w14:ligatures w14:val="none"/>
+              </w:rPr>
+              <w:t>user</w:t>
+            </w:r>
+            <w:r>
+              <w:rPr>
+                <w:rFonts w:ascii="Consolas" w:eastAsia="Times New Roman" w:hAnsi="Consolas" w:cs="Times New Roman"/>
+                <w:color w:val="BBBBBB"/>
+                <w:kern w:val="0"/>
+                <w:sz w:val="23"/>
+                <w:szCs w:val="23"/>
+                <w:lang w:val="en-US" w:eastAsia="ru-RU"/>
+                <w14:ligatures w14:val="none"/>
+              </w:rPr>
+              <w:t xml:space="preserve"> </w:t>
+            </w:r>
+            <w:r>
+              <w:rPr>
+                <w:rFonts w:ascii="Consolas" w:eastAsia="Times New Roman" w:hAnsi="Consolas" w:cs="Times New Roman"/>
+                <w:color w:val="2C6ACB"/>
+                <w:kern w:val="0"/>
+                <w:sz w:val="23"/>
+                <w:szCs w:val="23"/>
+                <w:lang w:val="en-US" w:eastAsia="ru-RU"/>
+                <w14:ligatures w14:val="none"/>
+              </w:rPr>
+              <w:t>=</w:t>
+            </w:r>
+            <w:r>
+              <w:rPr>
+                <w:rFonts w:ascii="Consolas" w:eastAsia="Times New Roman" w:hAnsi="Consolas" w:cs="Times New Roman"/>
+                <w:color w:val="BBBBBB"/>
+                <w:kern w:val="0"/>
+                <w:sz w:val="23"/>
+                <w:szCs w:val="23"/>
+                <w:lang w:val="en-US" w:eastAsia="ru-RU"/>
+                <w14:ligatures w14:val="none"/>
+              </w:rPr>
+              <w:t xml:space="preserve"> </w:t>
+            </w:r>
+            <w:r>
+              <w:rPr>
+                <w:rFonts w:ascii="Consolas" w:eastAsia="Times New Roman" w:hAnsi="Consolas" w:cs="Times New Roman"/>
+                <w:color w:val="35822F"/>
+                <w:kern w:val="0"/>
+                <w:sz w:val="23"/>
+                <w:szCs w:val="23"/>
+                <w:lang w:val="en-US" w:eastAsia="ru-RU"/>
+                <w14:ligatures w14:val="none"/>
+              </w:rPr>
+              <w:t>await</w:t>
+            </w:r>
+            <w:r>
+              <w:rPr>
+                <w:rFonts w:ascii="Consolas" w:eastAsia="Times New Roman" w:hAnsi="Consolas" w:cs="Times New Roman"/>
+                <w:color w:val="BBBBBB"/>
+                <w:kern w:val="0"/>
+                <w:sz w:val="23"/>
+                <w:szCs w:val="23"/>
+                <w:lang w:val="en-US" w:eastAsia="ru-RU"/>
+                <w14:ligatures w14:val="none"/>
+              </w:rPr>
+              <w:t xml:space="preserve"> </w:t>
+            </w:r>
+            <w:r>
+              <w:rPr>
+                <w:rFonts w:ascii="Consolas" w:eastAsia="Times New Roman" w:hAnsi="Consolas" w:cs="Times New Roman"/>
+                <w:color w:val="AD5FFB"/>
+                <w:kern w:val="0"/>
+                <w:sz w:val="23"/>
+                <w:szCs w:val="23"/>
+                <w:lang w:val="en-US" w:eastAsia="ru-RU"/>
+                <w14:ligatures w14:val="none"/>
+              </w:rPr>
+              <w:t>firebaseAuth</w:t>
+            </w:r>
+            <w:r>
+              <w:rPr>
+                <w:rFonts w:ascii="Consolas" w:eastAsia="Times New Roman" w:hAnsi="Consolas" w:cs="Times New Roman"/>
+                <w:color w:val="BBBBBB"/>
+                <w:kern w:val="0"/>
+                <w:sz w:val="23"/>
+                <w:szCs w:val="23"/>
+                <w:lang w:val="en-US" w:eastAsia="ru-RU"/>
+                <w14:ligatures w14:val="none"/>
+              </w:rPr>
+              <w:t>.</w:t>
+            </w:r>
+            <w:r>
+              <w:rPr>
+                <w:rFonts w:ascii="Consolas" w:eastAsia="Times New Roman" w:hAnsi="Consolas" w:cs="Times New Roman"/>
+                <w:color w:val="DB7233"/>
+                <w:kern w:val="0"/>
+                <w:sz w:val="23"/>
+                <w:szCs w:val="23"/>
+                <w:lang w:val="en-US" w:eastAsia="ru-RU"/>
+                <w14:ligatures w14:val="none"/>
+              </w:rPr>
+              <w:t>getUser</w:t>
+            </w:r>
+            <w:r>
+              <w:rPr>
+                <w:rFonts w:ascii="Consolas" w:eastAsia="Times New Roman" w:hAnsi="Consolas" w:cs="Times New Roman"/>
+                <w:color w:val="BBBBBB"/>
+                <w:kern w:val="0"/>
+                <w:sz w:val="23"/>
+                <w:szCs w:val="23"/>
+                <w:lang w:val="en-US" w:eastAsia="ru-RU"/>
+                <w14:ligatures w14:val="none"/>
+              </w:rPr>
+              <w:t>(</w:t>
+            </w:r>
+            <w:r>
+              <w:rPr>
+                <w:rFonts w:ascii="Consolas" w:eastAsia="Times New Roman" w:hAnsi="Consolas" w:cs="Times New Roman"/>
+                <w:color w:val="AD5FFB"/>
+                <w:kern w:val="0"/>
+                <w:sz w:val="23"/>
+                <w:szCs w:val="23"/>
+                <w:lang w:val="en-US" w:eastAsia="ru-RU"/>
+                <w14:ligatures w14:val="none"/>
+              </w:rPr>
+              <w:t>decodedToken</w:t>
+            </w:r>
+            <w:r>
+              <w:rPr>
+                <w:rFonts w:ascii="Consolas" w:eastAsia="Times New Roman" w:hAnsi="Consolas" w:cs="Times New Roman"/>
+                <w:color w:val="BBBBBB"/>
+                <w:kern w:val="0"/>
+                <w:sz w:val="23"/>
+                <w:szCs w:val="23"/>
+                <w:lang w:val="en-US" w:eastAsia="ru-RU"/>
+                <w14:ligatures w14:val="none"/>
+              </w:rPr>
+              <w:t>.</w:t>
+            </w:r>
+            <w:r>
+              <w:rPr>
+                <w:rFonts w:ascii="Consolas" w:eastAsia="Times New Roman" w:hAnsi="Consolas" w:cs="Times New Roman"/>
+                <w:color w:val="3572A7"/>
+                <w:kern w:val="0"/>
+                <w:sz w:val="23"/>
+                <w:szCs w:val="23"/>
+                <w:lang w:val="en-US" w:eastAsia="ru-RU"/>
+                <w14:ligatures w14:val="none"/>
+              </w:rPr>
+              <w:t>uid</w:t>
+            </w:r>
+            <w:r>
+              <w:rPr>
+                <w:rFonts w:ascii="Consolas" w:eastAsia="Times New Roman" w:hAnsi="Consolas" w:cs="Times New Roman"/>
+                <w:color w:val="BBBBBB"/>
+                <w:kern w:val="0"/>
+                <w:sz w:val="23"/>
+                <w:szCs w:val="23"/>
+                <w:lang w:val="en-US" w:eastAsia="ru-RU"/>
+                <w14:ligatures w14:val="none"/>
+              </w:rPr>
+              <w:t>)</w:t>
+            </w:r>
+          </w:p>
+          <w:p>
+            <w:pPr>
+              <w:shd w:val="clear" w:color="auto" w:fill="0B0E1C"/>
+              <w:spacing w:line="300" w:lineRule="atLeast"/>
+              <w:rPr>
+                <w:rFonts w:ascii="Consolas" w:eastAsia="Times New Roman" w:hAnsi="Consolas" w:cs="Times New Roman"/>
+                <w:color w:val="BBBBBB"/>
+                <w:kern w:val="0"/>
+                <w:sz w:val="23"/>
+                <w:szCs w:val="23"/>
+                <w:highlight w:val="yellow"/>
+                <w:lang w:val="en-US" w:eastAsia="ru-RU"/>
+                <w14:ligatures w14:val="none"/>
+              </w:rPr>
+            </w:pPr>
+            <w:r>
+              <w:rPr>
+                <w:rFonts w:ascii="Consolas" w:eastAsia="Times New Roman" w:hAnsi="Consolas" w:cs="Times New Roman"/>
+                <w:color w:val="BBBBBB"/>
+                <w:kern w:val="0"/>
+                <w:sz w:val="23"/>
+                <w:szCs w:val="23"/>
+                <w:lang w:val="en-US" w:eastAsia="ru-RU"/>
+                <w14:ligatures w14:val="none"/>
+              </w:rPr>
+              <w:t xml:space="preserve">    </w:t>
+            </w:r>
+            <w:r>
+              <w:rPr>
+                <w:rFonts w:ascii="Consolas" w:eastAsia="Times New Roman" w:hAnsi="Consolas" w:cs="Times New Roman"/>
+                <w:i/>
+                <w:iCs/>
+                <w:color w:val="494646"/>
+                <w:kern w:val="0"/>
+                <w:sz w:val="23"/>
+                <w:szCs w:val="23"/>
+                <w:highlight w:val="yellow"/>
+                <w:lang w:val="en-US" w:eastAsia="ru-RU"/>
+                <w14:ligatures w14:val="none"/>
+              </w:rPr>
+              <w:t>// const user = await firebaseAuth.verifyIdToken(idToken)</w:t>
+            </w:r>
+          </w:p>
+          <w:p>
+            <w:pPr>
+              <w:shd w:val="clear" w:color="auto" w:fill="0B0E1C"/>
+              <w:spacing w:line="300" w:lineRule="atLeast"/>
+              <w:rPr>
+                <w:rFonts w:ascii="Consolas" w:eastAsia="Times New Roman" w:hAnsi="Consolas" w:cs="Times New Roman"/>
+                <w:color w:val="BBBBBB"/>
+                <w:kern w:val="0"/>
+                <w:sz w:val="23"/>
+                <w:szCs w:val="23"/>
+                <w:lang w:val="en-US" w:eastAsia="ru-RU"/>
+                <w14:ligatures w14:val="none"/>
+              </w:rPr>
+            </w:pPr>
+            <w:r>
+              <w:rPr>
+                <w:rFonts w:ascii="Consolas" w:eastAsia="Times New Roman" w:hAnsi="Consolas" w:cs="Times New Roman"/>
+                <w:color w:val="BBBBBB"/>
+                <w:kern w:val="0"/>
+                <w:sz w:val="23"/>
+                <w:szCs w:val="23"/>
+                <w:highlight w:val="yellow"/>
+                <w:lang w:val="en-US" w:eastAsia="ru-RU"/>
+                <w14:ligatures w14:val="none"/>
+              </w:rPr>
+              <w:t xml:space="preserve">    </w:t>
+            </w:r>
+            <w:r>
+              <w:rPr>
+                <w:rFonts w:ascii="Consolas" w:eastAsia="Times New Roman" w:hAnsi="Consolas" w:cs="Times New Roman"/>
+                <w:i/>
+                <w:iCs/>
+                <w:color w:val="494646"/>
+                <w:kern w:val="0"/>
+                <w:sz w:val="23"/>
+                <w:szCs w:val="23"/>
+                <w:highlight w:val="yellow"/>
+                <w:lang w:val="en-US" w:eastAsia="ru-RU"/>
+                <w14:ligatures w14:val="none"/>
+              </w:rPr>
+              <w:t>// reply.send({ data: user.uid, message: `Token is valid for ${user.email}` })</w:t>
             </w:r>
           </w:p>
           <w:p>
@@ -11838,7 +12852,7 @@
                 <w:lang w:val="en-US" w:eastAsia="ru-RU"/>
                 <w14:ligatures w14:val="none"/>
               </w:rPr>
-              <w:t>token</w:t>
+              <w:t>decodedToken</w:t>
             </w:r>
             <w:r>
               <w:rPr>
@@ -11946,7 +12960,7 @@
                 <w:lang w:val="en-US" w:eastAsia="ru-RU"/>
                 <w14:ligatures w14:val="none"/>
               </w:rPr>
-              <w:t>token</w:t>
+              <w:t>decodedToken</w:t>
             </w:r>
             <w:r>
               <w:rPr>
@@ -11970,6 +12984,78 @@
                 <w:lang w:val="en-US" w:eastAsia="ru-RU"/>
                 <w14:ligatures w14:val="none"/>
               </w:rPr>
+              <w:t>uid</w:t>
+            </w:r>
+            <w:r>
+              <w:rPr>
+                <w:rFonts w:ascii="Consolas" w:eastAsia="Times New Roman" w:hAnsi="Consolas" w:cs="Times New Roman"/>
+                <w:color w:val="35822F"/>
+                <w:kern w:val="0"/>
+                <w:sz w:val="23"/>
+                <w:szCs w:val="23"/>
+                <w:lang w:val="en-US" w:eastAsia="ru-RU"/>
+                <w14:ligatures w14:val="none"/>
+              </w:rPr>
+              <w:t>}</w:t>
+            </w:r>
+            <w:r>
+              <w:rPr>
+                <w:rFonts w:ascii="Consolas" w:eastAsia="Times New Roman" w:hAnsi="Consolas" w:cs="Times New Roman"/>
+                <w:color w:val="4F5D73"/>
+                <w:kern w:val="0"/>
+                <w:sz w:val="23"/>
+                <w:szCs w:val="23"/>
+                <w:lang w:val="en-US" w:eastAsia="ru-RU"/>
+                <w14:ligatures w14:val="none"/>
+              </w:rPr>
+              <w:t xml:space="preserve">, </w:t>
+            </w:r>
+            <w:r>
+              <w:rPr>
+                <w:rFonts w:ascii="Consolas" w:eastAsia="Times New Roman" w:hAnsi="Consolas" w:cs="Times New Roman"/>
+                <w:color w:val="35822F"/>
+                <w:kern w:val="0"/>
+                <w:sz w:val="23"/>
+                <w:szCs w:val="23"/>
+                <w:lang w:val="en-US" w:eastAsia="ru-RU"/>
+                <w14:ligatures w14:val="none"/>
+              </w:rPr>
+              <w:t>${</w:t>
+            </w:r>
+            <w:r>
+              <w:rPr>
+                <w:rFonts w:ascii="Consolas" w:eastAsia="Times New Roman" w:hAnsi="Consolas" w:cs="Times New Roman"/>
+                <w:color w:val="AD5FFB"/>
+                <w:kern w:val="0"/>
+                <w:sz w:val="23"/>
+                <w:szCs w:val="23"/>
+                <w:lang w:val="en-US" w:eastAsia="ru-RU"/>
+                <w14:ligatures w14:val="none"/>
+              </w:rPr>
+              <w:t>user</w:t>
+            </w:r>
+            <w:r>
+              <w:rPr>
+                <w:rFonts w:ascii="Consolas" w:eastAsia="Times New Roman" w:hAnsi="Consolas" w:cs="Times New Roman"/>
+                <w:color w:val="D4D4D4"/>
+                <w:kern w:val="0"/>
+                <w:sz w:val="23"/>
+                <w:szCs w:val="23"/>
+                <w:lang w:val="en-US" w:eastAsia="ru-RU"/>
+                <w14:ligatures w14:val="none"/>
+              </w:rPr>
+              <w:t>.</w:t>
+            </w:r>
+            <w:r>
+              <w:rPr>
+                <w:rFonts w:ascii="Consolas" w:eastAsia="Times New Roman" w:hAnsi="Consolas" w:cs="Times New Roman"/>
+                <w:color w:val="AD5FFB"/>
+                <w:kern w:val="0"/>
+                <w:sz w:val="23"/>
+                <w:szCs w:val="23"/>
+                <w:lang w:val="en-US" w:eastAsia="ru-RU"/>
+                <w14:ligatures w14:val="none"/>
+              </w:rPr>
               <w:t>email</w:t>
             </w:r>
             <w:r>
@@ -12006,7 +13092,7 @@
                 <w:lang w:val="en-US" w:eastAsia="ru-RU"/>
                 <w14:ligatures w14:val="none"/>
               </w:rPr>
-              <w:t xml:space="preserve"> })</w:t>
+              <w:t xml:space="preserve"> });</w:t>
             </w:r>
           </w:p>
           <w:p>
@@ -12838,6 +13924,35 @@
                 <w14:ligatures w14:val="none"/>
               </w:rPr>
               <w:t>}</w:t>
+            </w:r>
+          </w:p>
+          <w:p>
+            <w:pPr>
+              <w:shd w:val="clear" w:color="auto" w:fill="0B0E1C"/>
+              <w:spacing w:line="300" w:lineRule="atLeast"/>
+              <w:rPr>
+                <w:rFonts w:ascii="Consolas" w:eastAsia="Times New Roman" w:hAnsi="Consolas" w:cs="Times New Roman"/>
+                <w:color w:val="BBBBBB"/>
+                <w:kern w:val="0"/>
+                <w:sz w:val="23"/>
+                <w:szCs w:val="23"/>
+                <w:lang w:eastAsia="ru-RU"/>
+                <w14:ligatures w14:val="none"/>
+              </w:rPr>
+            </w:pPr>
+            <w:r>
+              <w:rPr>
+                <w:rFonts w:ascii="Consolas" w:eastAsia="Times New Roman" w:hAnsi="Consolas" w:cs="Times New Roman"/>
+                <w:i/>
+                <w:iCs/>
+                <w:color w:val="494646"/>
+                <w:kern w:val="0"/>
+                <w:sz w:val="23"/>
+                <w:szCs w:val="23"/>
+                <w:lang w:eastAsia="ru-RU"/>
+                <w14:ligatures w14:val="none"/>
+              </w:rPr>
+              <w:t>//#endregion verify-token</w:t>
             </w:r>
           </w:p>
           <w:p>
@@ -12877,7 +13992,7 @@
           <w:p>
             <w:pPr>
               <w:shd w:val="clear" w:color="auto" w:fill="FFFFFE"/>
-              <w:spacing w:after="0" w:line="270" w:lineRule="atLeast"/>
+              <w:spacing w:line="270" w:lineRule="atLeast"/>
               <w:rPr>
                 <w:rFonts w:ascii="Courier New" w:eastAsia="Times New Roman" w:hAnsi="Courier New" w:cs="Courier New"/>
                 <w:color w:val="000000"/>
@@ -13141,13 +14256,826 @@
               <w:t>}</w:t>
             </w:r>
           </w:p>
+        </w:tc>
+      </w:tr>
+      <w:tr>
+        <w:tc>
+          <w:tcPr>
+            <w:tcW w:w="1244" w:type="dxa"/>
+          </w:tcPr>
+          <w:p>
+            <w:pPr>
+              <w:pStyle w:val="2"/>
+              <w:rPr>
+                <w:lang w:val="uk-UA"/>
+              </w:rPr>
+            </w:pPr>
+          </w:p>
+        </w:tc>
+        <w:tc>
+          <w:tcPr>
+            <w:tcW w:w="9191" w:type="dxa"/>
+          </w:tcPr>
+          <w:p>
+            <w:pPr>
+              <w:shd w:val="clear" w:color="auto" w:fill="FFFFFE"/>
+              <w:spacing w:line="270" w:lineRule="atLeast"/>
+              <w:rPr>
+                <w:rFonts w:ascii="Ubuntu Mono" w:hAnsi="Ubuntu Mono"/>
+                <w:color w:val="FFFFFF"/>
+                <w:sz w:val="21"/>
+                <w:szCs w:val="21"/>
+                <w:shd w:val="clear" w:color="auto" w:fill="000000"/>
+                <w:lang w:val="en-US"/>
+              </w:rPr>
+            </w:pPr>
+            <w:r>
+              <w:rPr>
+                <w:rFonts w:ascii="Ubuntu Mono" w:hAnsi="Ubuntu Mono"/>
+                <w:color w:val="FFFFFF"/>
+                <w:sz w:val="21"/>
+                <w:szCs w:val="21"/>
+                <w:shd w:val="clear" w:color="auto" w:fill="000000"/>
+                <w:lang w:val="en-US"/>
+              </w:rPr>
+              <w:t>npm install jsonwebtoken node-rsa</w:t>
+            </w:r>
+          </w:p>
+          <w:p>
+            <w:pPr>
+              <w:shd w:val="clear" w:color="auto" w:fill="FFFFFE"/>
+              <w:spacing w:line="270" w:lineRule="atLeast"/>
+              <w:rPr>
+                <w:rFonts w:ascii="Courier New" w:eastAsia="Times New Roman" w:hAnsi="Courier New" w:cs="Courier New"/>
+                <w:color w:val="000000"/>
+                <w:kern w:val="0"/>
+                <w:sz w:val="18"/>
+                <w:szCs w:val="18"/>
+                <w:lang w:val="en-US" w:eastAsia="ru-RU"/>
+                <w14:ligatures w14:val="none"/>
+              </w:rPr>
+            </w:pPr>
+          </w:p>
+          <w:p>
+            <w:pPr>
+              <w:shd w:val="clear" w:color="auto" w:fill="0B0E1C"/>
+              <w:spacing w:after="0" w:line="300" w:lineRule="atLeast"/>
+              <w:rPr>
+                <w:rFonts w:ascii="Consolas" w:eastAsia="Times New Roman" w:hAnsi="Consolas" w:cs="Times New Roman"/>
+                <w:color w:val="BBBBBB"/>
+                <w:kern w:val="0"/>
+                <w:sz w:val="23"/>
+                <w:szCs w:val="23"/>
+                <w:lang w:val="en-US" w:eastAsia="ru-RU"/>
+                <w14:ligatures w14:val="none"/>
+              </w:rPr>
+            </w:pPr>
+            <w:r>
+              <w:rPr>
+                <w:rFonts w:ascii="Consolas" w:eastAsia="Times New Roman" w:hAnsi="Consolas" w:cs="Times New Roman"/>
+                <w:color w:val="35822F"/>
+                <w:kern w:val="0"/>
+                <w:sz w:val="23"/>
+                <w:szCs w:val="23"/>
+                <w:lang w:val="en-US" w:eastAsia="ru-RU"/>
+                <w14:ligatures w14:val="none"/>
+              </w:rPr>
+              <w:t>const</w:t>
+            </w:r>
+            <w:r>
+              <w:rPr>
+                <w:rFonts w:ascii="Consolas" w:eastAsia="Times New Roman" w:hAnsi="Consolas" w:cs="Times New Roman"/>
+                <w:color w:val="BBBBBB"/>
+                <w:kern w:val="0"/>
+                <w:sz w:val="23"/>
+                <w:szCs w:val="23"/>
+                <w:lang w:val="en-US" w:eastAsia="ru-RU"/>
+                <w14:ligatures w14:val="none"/>
+              </w:rPr>
+              <w:t xml:space="preserve"> </w:t>
+            </w:r>
+            <w:r>
+              <w:rPr>
+                <w:rFonts w:ascii="Consolas" w:eastAsia="Times New Roman" w:hAnsi="Consolas" w:cs="Times New Roman"/>
+                <w:color w:val="AD5FFB"/>
+                <w:kern w:val="0"/>
+                <w:sz w:val="23"/>
+                <w:szCs w:val="23"/>
+                <w:lang w:val="en-US" w:eastAsia="ru-RU"/>
+                <w14:ligatures w14:val="none"/>
+              </w:rPr>
+              <w:t>jwt</w:t>
+            </w:r>
+            <w:r>
+              <w:rPr>
+                <w:rFonts w:ascii="Consolas" w:eastAsia="Times New Roman" w:hAnsi="Consolas" w:cs="Times New Roman"/>
+                <w:color w:val="BBBBBB"/>
+                <w:kern w:val="0"/>
+                <w:sz w:val="23"/>
+                <w:szCs w:val="23"/>
+                <w:lang w:val="en-US" w:eastAsia="ru-RU"/>
+                <w14:ligatures w14:val="none"/>
+              </w:rPr>
+              <w:t xml:space="preserve"> </w:t>
+            </w:r>
+            <w:r>
+              <w:rPr>
+                <w:rFonts w:ascii="Consolas" w:eastAsia="Times New Roman" w:hAnsi="Consolas" w:cs="Times New Roman"/>
+                <w:color w:val="2C6ACB"/>
+                <w:kern w:val="0"/>
+                <w:sz w:val="23"/>
+                <w:szCs w:val="23"/>
+                <w:lang w:val="en-US" w:eastAsia="ru-RU"/>
+                <w14:ligatures w14:val="none"/>
+              </w:rPr>
+              <w:t>=</w:t>
+            </w:r>
+            <w:r>
+              <w:rPr>
+                <w:rFonts w:ascii="Consolas" w:eastAsia="Times New Roman" w:hAnsi="Consolas" w:cs="Times New Roman"/>
+                <w:color w:val="BBBBBB"/>
+                <w:kern w:val="0"/>
+                <w:sz w:val="23"/>
+                <w:szCs w:val="23"/>
+                <w:lang w:val="en-US" w:eastAsia="ru-RU"/>
+                <w14:ligatures w14:val="none"/>
+              </w:rPr>
+              <w:t xml:space="preserve"> </w:t>
+            </w:r>
+            <w:r>
+              <w:rPr>
+                <w:rFonts w:ascii="Consolas" w:eastAsia="Times New Roman" w:hAnsi="Consolas" w:cs="Times New Roman"/>
+                <w:color w:val="DB7233"/>
+                <w:kern w:val="0"/>
+                <w:sz w:val="23"/>
+                <w:szCs w:val="23"/>
+                <w:lang w:val="en-US" w:eastAsia="ru-RU"/>
+                <w14:ligatures w14:val="none"/>
+              </w:rPr>
+              <w:t>require</w:t>
+            </w:r>
+            <w:r>
+              <w:rPr>
+                <w:rFonts w:ascii="Consolas" w:eastAsia="Times New Roman" w:hAnsi="Consolas" w:cs="Times New Roman"/>
+                <w:color w:val="BBBBBB"/>
+                <w:kern w:val="0"/>
+                <w:sz w:val="23"/>
+                <w:szCs w:val="23"/>
+                <w:lang w:val="en-US" w:eastAsia="ru-RU"/>
+                <w14:ligatures w14:val="none"/>
+              </w:rPr>
+              <w:t>(</w:t>
+            </w:r>
+            <w:r>
+              <w:rPr>
+                <w:rFonts w:ascii="Consolas" w:eastAsia="Times New Roman" w:hAnsi="Consolas" w:cs="Times New Roman"/>
+                <w:color w:val="4F5D73"/>
+                <w:kern w:val="0"/>
+                <w:sz w:val="23"/>
+                <w:szCs w:val="23"/>
+                <w:lang w:val="en-US" w:eastAsia="ru-RU"/>
+                <w14:ligatures w14:val="none"/>
+              </w:rPr>
+              <w:t>'jsonwebtoken'</w:t>
+            </w:r>
+            <w:r>
+              <w:rPr>
+                <w:rFonts w:ascii="Consolas" w:eastAsia="Times New Roman" w:hAnsi="Consolas" w:cs="Times New Roman"/>
+                <w:color w:val="BBBBBB"/>
+                <w:kern w:val="0"/>
+                <w:sz w:val="23"/>
+                <w:szCs w:val="23"/>
+                <w:lang w:val="en-US" w:eastAsia="ru-RU"/>
+                <w14:ligatures w14:val="none"/>
+              </w:rPr>
+              <w:t>);</w:t>
+            </w:r>
+          </w:p>
+          <w:p>
+            <w:pPr>
+              <w:shd w:val="clear" w:color="auto" w:fill="0B0E1C"/>
+              <w:spacing w:line="300" w:lineRule="atLeast"/>
+              <w:rPr>
+                <w:rFonts w:ascii="Consolas" w:eastAsia="Times New Roman" w:hAnsi="Consolas" w:cs="Times New Roman"/>
+                <w:color w:val="BBBBBB"/>
+                <w:kern w:val="0"/>
+                <w:sz w:val="23"/>
+                <w:szCs w:val="23"/>
+                <w:lang w:val="en-US" w:eastAsia="ru-RU"/>
+                <w14:ligatures w14:val="none"/>
+              </w:rPr>
+            </w:pPr>
+            <w:r>
+              <w:rPr>
+                <w:rFonts w:ascii="Consolas" w:eastAsia="Times New Roman" w:hAnsi="Consolas" w:cs="Times New Roman"/>
+                <w:color w:val="35822F"/>
+                <w:kern w:val="0"/>
+                <w:sz w:val="23"/>
+                <w:szCs w:val="23"/>
+                <w:lang w:val="en-US" w:eastAsia="ru-RU"/>
+                <w14:ligatures w14:val="none"/>
+              </w:rPr>
+              <w:t>const</w:t>
+            </w:r>
+            <w:r>
+              <w:rPr>
+                <w:rFonts w:ascii="Consolas" w:eastAsia="Times New Roman" w:hAnsi="Consolas" w:cs="Times New Roman"/>
+                <w:color w:val="BBBBBB"/>
+                <w:kern w:val="0"/>
+                <w:sz w:val="23"/>
+                <w:szCs w:val="23"/>
+                <w:lang w:val="en-US" w:eastAsia="ru-RU"/>
+                <w14:ligatures w14:val="none"/>
+              </w:rPr>
+              <w:t xml:space="preserve"> </w:t>
+            </w:r>
+            <w:r>
+              <w:rPr>
+                <w:rFonts w:ascii="Consolas" w:eastAsia="Times New Roman" w:hAnsi="Consolas" w:cs="Times New Roman"/>
+                <w:color w:val="AD5FFB"/>
+                <w:kern w:val="0"/>
+                <w:sz w:val="23"/>
+                <w:szCs w:val="23"/>
+                <w:lang w:val="en-US" w:eastAsia="ru-RU"/>
+                <w14:ligatures w14:val="none"/>
+              </w:rPr>
+              <w:t>NodeRSA</w:t>
+            </w:r>
+            <w:r>
+              <w:rPr>
+                <w:rFonts w:ascii="Consolas" w:eastAsia="Times New Roman" w:hAnsi="Consolas" w:cs="Times New Roman"/>
+                <w:color w:val="BBBBBB"/>
+                <w:kern w:val="0"/>
+                <w:sz w:val="23"/>
+                <w:szCs w:val="23"/>
+                <w:lang w:val="en-US" w:eastAsia="ru-RU"/>
+                <w14:ligatures w14:val="none"/>
+              </w:rPr>
+              <w:t xml:space="preserve"> </w:t>
+            </w:r>
+            <w:r>
+              <w:rPr>
+                <w:rFonts w:ascii="Consolas" w:eastAsia="Times New Roman" w:hAnsi="Consolas" w:cs="Times New Roman"/>
+                <w:color w:val="2C6ACB"/>
+                <w:kern w:val="0"/>
+                <w:sz w:val="23"/>
+                <w:szCs w:val="23"/>
+                <w:lang w:val="en-US" w:eastAsia="ru-RU"/>
+                <w14:ligatures w14:val="none"/>
+              </w:rPr>
+              <w:t>=</w:t>
+            </w:r>
+            <w:r>
+              <w:rPr>
+                <w:rFonts w:ascii="Consolas" w:eastAsia="Times New Roman" w:hAnsi="Consolas" w:cs="Times New Roman"/>
+                <w:color w:val="BBBBBB"/>
+                <w:kern w:val="0"/>
+                <w:sz w:val="23"/>
+                <w:szCs w:val="23"/>
+                <w:lang w:val="en-US" w:eastAsia="ru-RU"/>
+                <w14:ligatures w14:val="none"/>
+              </w:rPr>
+              <w:t xml:space="preserve"> </w:t>
+            </w:r>
+            <w:r>
+              <w:rPr>
+                <w:rFonts w:ascii="Consolas" w:eastAsia="Times New Roman" w:hAnsi="Consolas" w:cs="Times New Roman"/>
+                <w:color w:val="DB7233"/>
+                <w:kern w:val="0"/>
+                <w:sz w:val="23"/>
+                <w:szCs w:val="23"/>
+                <w:lang w:val="en-US" w:eastAsia="ru-RU"/>
+                <w14:ligatures w14:val="none"/>
+              </w:rPr>
+              <w:t>require</w:t>
+            </w:r>
+            <w:r>
+              <w:rPr>
+                <w:rFonts w:ascii="Consolas" w:eastAsia="Times New Roman" w:hAnsi="Consolas" w:cs="Times New Roman"/>
+                <w:color w:val="BBBBBB"/>
+                <w:kern w:val="0"/>
+                <w:sz w:val="23"/>
+                <w:szCs w:val="23"/>
+                <w:lang w:val="en-US" w:eastAsia="ru-RU"/>
+                <w14:ligatures w14:val="none"/>
+              </w:rPr>
+              <w:t>(</w:t>
+            </w:r>
+            <w:r>
+              <w:rPr>
+                <w:rFonts w:ascii="Consolas" w:eastAsia="Times New Roman" w:hAnsi="Consolas" w:cs="Times New Roman"/>
+                <w:color w:val="4F5D73"/>
+                <w:kern w:val="0"/>
+                <w:sz w:val="23"/>
+                <w:szCs w:val="23"/>
+                <w:lang w:val="en-US" w:eastAsia="ru-RU"/>
+                <w14:ligatures w14:val="none"/>
+              </w:rPr>
+              <w:t>'node-rsa'</w:t>
+            </w:r>
+            <w:r>
+              <w:rPr>
+                <w:rFonts w:ascii="Consolas" w:eastAsia="Times New Roman" w:hAnsi="Consolas" w:cs="Times New Roman"/>
+                <w:color w:val="BBBBBB"/>
+                <w:kern w:val="0"/>
+                <w:sz w:val="23"/>
+                <w:szCs w:val="23"/>
+                <w:lang w:val="en-US" w:eastAsia="ru-RU"/>
+                <w14:ligatures w14:val="none"/>
+              </w:rPr>
+              <w:t>);</w:t>
+            </w:r>
+          </w:p>
+          <w:p>
+            <w:pPr>
+              <w:shd w:val="clear" w:color="auto" w:fill="0B0E1C"/>
+              <w:spacing w:line="300" w:lineRule="atLeast"/>
+              <w:rPr>
+                <w:rFonts w:ascii="Consolas" w:eastAsia="Times New Roman" w:hAnsi="Consolas" w:cs="Times New Roman"/>
+                <w:color w:val="BBBBBB"/>
+                <w:kern w:val="0"/>
+                <w:sz w:val="23"/>
+                <w:szCs w:val="23"/>
+                <w:lang w:val="en-US" w:eastAsia="ru-RU"/>
+                <w14:ligatures w14:val="none"/>
+              </w:rPr>
+            </w:pPr>
+          </w:p>
+          <w:p>
+            <w:pPr>
+              <w:shd w:val="clear" w:color="auto" w:fill="FFFFFE"/>
+              <w:spacing w:line="270" w:lineRule="atLeast"/>
+              <w:rPr>
+                <w:rFonts w:ascii="Courier New" w:eastAsia="Times New Roman" w:hAnsi="Courier New" w:cs="Courier New"/>
+                <w:color w:val="000000"/>
+                <w:kern w:val="0"/>
+                <w:sz w:val="18"/>
+                <w:szCs w:val="18"/>
+                <w:lang w:val="en-US" w:eastAsia="ru-RU"/>
+                <w14:ligatures w14:val="none"/>
+              </w:rPr>
+            </w:pPr>
+          </w:p>
+        </w:tc>
+      </w:tr>
+      <w:tr>
+        <w:tc>
+          <w:tcPr>
+            <w:tcW w:w="1244" w:type="dxa"/>
+          </w:tcPr>
+          <w:p>
+            <w:pPr>
+              <w:rPr>
+                <w:lang w:val="en-US"/>
+              </w:rPr>
+            </w:pPr>
+          </w:p>
+        </w:tc>
+        <w:tc>
+          <w:tcPr>
+            <w:tcW w:w="9191" w:type="dxa"/>
+          </w:tcPr>
+          <w:p>
+            <w:pPr>
+              <w:rPr>
+                <w:lang w:val="en-US"/>
+              </w:rPr>
+            </w:pPr>
+            <w:r>
+              <w:rPr>
+                <w:lang w:val="en-US"/>
+              </w:rPr>
+              <w:t xml:space="preserve">    const publicKey = new NodeRSA().importKey(serviceAccount.private_key, 'pkcs8-private-pem').exportKey('pkcs8-public-pem');</w:t>
+            </w:r>
+          </w:p>
+          <w:p>
+            <w:r>
+              <w:rPr>
+                <w:lang w:val="en-US"/>
+              </w:rPr>
+              <w:t xml:space="preserve">    const decodedToken = jwt.verify(idToken, publicKey);</w:t>
+            </w:r>
+          </w:p>
+        </w:tc>
+      </w:tr>
+      <w:tr>
+        <w:tc>
+          <w:tcPr>
+            <w:tcW w:w="1244" w:type="dxa"/>
+          </w:tcPr>
+          <w:p/>
+        </w:tc>
+        <w:tc>
+          <w:tcPr>
+            <w:tcW w:w="9191" w:type="dxa"/>
+          </w:tcPr>
+          <w:p>
+            <w:pPr>
+              <w:rPr>
+                <w:lang w:val="uk-UA"/>
+              </w:rPr>
+            </w:pPr>
+            <w:r>
+              <w:rPr>
+                <w:lang w:val="en-US"/>
+              </w:rPr>
+              <w:t>https</w:t>
+            </w:r>
+            <w:r>
+              <w:rPr>
+                <w:lang w:val="uk-UA"/>
+              </w:rPr>
+              <w:t>://</w:t>
+            </w:r>
+            <w:r>
+              <w:rPr>
+                <w:lang w:val="en-US"/>
+              </w:rPr>
+              <w:t>stackoverflow</w:t>
+            </w:r>
+            <w:r>
+              <w:rPr>
+                <w:lang w:val="uk-UA"/>
+              </w:rPr>
+              <w:t>.</w:t>
+            </w:r>
+            <w:r>
+              <w:rPr>
+                <w:lang w:val="en-US"/>
+              </w:rPr>
+              <w:t>com</w:t>
+            </w:r>
+            <w:r>
+              <w:rPr>
+                <w:lang w:val="uk-UA"/>
+              </w:rPr>
+              <w:t>/</w:t>
+            </w:r>
+            <w:r>
+              <w:rPr>
+                <w:lang w:val="en-US"/>
+              </w:rPr>
+              <w:t>questions</w:t>
+            </w:r>
+            <w:r>
+              <w:rPr>
+                <w:lang w:val="uk-UA"/>
+              </w:rPr>
+              <w:t>/44368643/</w:t>
+            </w:r>
+            <w:r>
+              <w:rPr>
+                <w:lang w:val="en-US"/>
+              </w:rPr>
+              <w:t>verifying</w:t>
+            </w:r>
+            <w:r>
+              <w:rPr>
+                <w:lang w:val="uk-UA"/>
+              </w:rPr>
+              <w:t>-</w:t>
+            </w:r>
+            <w:r>
+              <w:rPr>
+                <w:lang w:val="en-US"/>
+              </w:rPr>
+              <w:t>firebase</w:t>
+            </w:r>
+            <w:r>
+              <w:rPr>
+                <w:lang w:val="uk-UA"/>
+              </w:rPr>
+              <w:t>-</w:t>
+            </w:r>
+            <w:r>
+              <w:rPr>
+                <w:lang w:val="en-US"/>
+              </w:rPr>
+              <w:t>custom</w:t>
+            </w:r>
+            <w:r>
+              <w:rPr>
+                <w:lang w:val="uk-UA"/>
+              </w:rPr>
+              <w:t>-</w:t>
+            </w:r>
+            <w:r>
+              <w:rPr>
+                <w:lang w:val="en-US"/>
+              </w:rPr>
+              <w:t>token</w:t>
+            </w:r>
+            <w:r>
+              <w:rPr>
+                <w:lang w:val="uk-UA"/>
+              </w:rPr>
+              <w:t>-</w:t>
+            </w:r>
+            <w:r>
+              <w:rPr>
+                <w:lang w:val="en-US"/>
+              </w:rPr>
+              <w:t>to</w:t>
+            </w:r>
+            <w:r>
+              <w:rPr>
+                <w:lang w:val="uk-UA"/>
+              </w:rPr>
+              <w:t>-</w:t>
+            </w:r>
+            <w:r>
+              <w:rPr>
+                <w:lang w:val="en-US"/>
+              </w:rPr>
+              <w:t>get</w:t>
+            </w:r>
+            <w:r>
+              <w:rPr>
+                <w:lang w:val="uk-UA"/>
+              </w:rPr>
+              <w:t>-</w:t>
+            </w:r>
+            <w:r>
+              <w:rPr>
+                <w:lang w:val="en-US"/>
+              </w:rPr>
+              <w:t>token</w:t>
+            </w:r>
+            <w:r>
+              <w:rPr>
+                <w:lang w:val="uk-UA"/>
+              </w:rPr>
+              <w:t>-</w:t>
+            </w:r>
+            <w:r>
+              <w:rPr>
+                <w:lang w:val="en-US"/>
+              </w:rPr>
+              <w:t>id</w:t>
+            </w:r>
+            <w:r>
+              <w:rPr>
+                <w:lang w:val="uk-UA"/>
+              </w:rPr>
+              <w:t>-</w:t>
+            </w:r>
+            <w:r>
+              <w:rPr>
+                <w:lang w:val="en-US"/>
+              </w:rPr>
+              <w:t>fails</w:t>
+            </w:r>
+            <w:r>
+              <w:rPr>
+                <w:lang w:val="uk-UA"/>
+              </w:rPr>
+              <w:t>-</w:t>
+            </w:r>
+            <w:r>
+              <w:rPr>
+                <w:lang w:val="en-US"/>
+              </w:rPr>
+              <w:t>when</w:t>
+            </w:r>
+            <w:r>
+              <w:rPr>
+                <w:lang w:val="uk-UA"/>
+              </w:rPr>
+              <w:t>-</w:t>
+            </w:r>
+            <w:r>
+              <w:rPr>
+                <w:lang w:val="en-US"/>
+              </w:rPr>
+              <w:t>using</w:t>
+            </w:r>
+            <w:r>
+              <w:rPr>
+                <w:lang w:val="uk-UA"/>
+              </w:rPr>
+              <w:t>-</w:t>
+            </w:r>
+            <w:r>
+              <w:rPr>
+                <w:lang w:val="en-US"/>
+              </w:rPr>
+              <w:t>jsonwebtoken</w:t>
+            </w:r>
+          </w:p>
+        </w:tc>
+      </w:tr>
+      <w:tr>
+        <w:tc>
+          <w:tcPr>
+            <w:tcW w:w="1244" w:type="dxa"/>
+          </w:tcPr>
+          <w:p/>
+        </w:tc>
+        <w:tc>
+          <w:tcPr>
+            <w:tcW w:w="9191" w:type="dxa"/>
+          </w:tcPr>
+          <w:p>
+            <w:pPr>
+              <w:shd w:val="clear" w:color="auto" w:fill="FFFFFE"/>
+              <w:spacing w:after="0" w:line="270" w:lineRule="atLeast"/>
+              <w:rPr>
+                <w:rFonts w:ascii="Courier New" w:eastAsia="Times New Roman" w:hAnsi="Courier New" w:cs="Courier New"/>
+                <w:color w:val="000000"/>
+                <w:kern w:val="0"/>
+                <w:sz w:val="18"/>
+                <w:szCs w:val="18"/>
+                <w:lang w:eastAsia="ru-RU"/>
+                <w14:ligatures w14:val="none"/>
+              </w:rPr>
+            </w:pPr>
+            <w:r>
+              <w:rPr>
+                <w:rFonts w:ascii="Courier New" w:eastAsia="Times New Roman" w:hAnsi="Courier New" w:cs="Courier New"/>
+                <w:color w:val="000000"/>
+                <w:kern w:val="0"/>
+                <w:sz w:val="18"/>
+                <w:szCs w:val="18"/>
+                <w:lang w:eastAsia="ru-RU"/>
+                <w14:ligatures w14:val="none"/>
+              </w:rPr>
+              <w:t>{</w:t>
+            </w:r>
+          </w:p>
+          <w:p>
+            <w:pPr>
+              <w:shd w:val="clear" w:color="auto" w:fill="FFFFFE"/>
+              <w:spacing w:line="270" w:lineRule="atLeast"/>
+              <w:rPr>
+                <w:rFonts w:ascii="Courier New" w:eastAsia="Times New Roman" w:hAnsi="Courier New" w:cs="Courier New"/>
+                <w:color w:val="000000"/>
+                <w:kern w:val="0"/>
+                <w:sz w:val="18"/>
+                <w:szCs w:val="18"/>
+                <w:lang w:eastAsia="ru-RU"/>
+                <w14:ligatures w14:val="none"/>
+              </w:rPr>
+            </w:pPr>
+            <w:r>
+              <w:rPr>
+                <w:rFonts w:ascii="Courier New" w:eastAsia="Times New Roman" w:hAnsi="Courier New" w:cs="Courier New"/>
+                <w:color w:val="000000"/>
+                <w:kern w:val="0"/>
+                <w:sz w:val="18"/>
+                <w:szCs w:val="18"/>
+                <w:lang w:eastAsia="ru-RU"/>
+                <w14:ligatures w14:val="none"/>
+              </w:rPr>
+              <w:t>    </w:t>
+            </w:r>
+            <w:r>
+              <w:rPr>
+                <w:rFonts w:ascii="Courier New" w:eastAsia="Times New Roman" w:hAnsi="Courier New" w:cs="Courier New"/>
+                <w:color w:val="A31515"/>
+                <w:kern w:val="0"/>
+                <w:sz w:val="18"/>
+                <w:szCs w:val="18"/>
+                <w:lang w:eastAsia="ru-RU"/>
+                <w14:ligatures w14:val="none"/>
+              </w:rPr>
+              <w:t>"data"</w:t>
+            </w:r>
+            <w:r>
+              <w:rPr>
+                <w:rFonts w:ascii="Courier New" w:eastAsia="Times New Roman" w:hAnsi="Courier New" w:cs="Courier New"/>
+                <w:color w:val="000000"/>
+                <w:kern w:val="0"/>
+                <w:sz w:val="18"/>
+                <w:szCs w:val="18"/>
+                <w:lang w:eastAsia="ru-RU"/>
+                <w14:ligatures w14:val="none"/>
+              </w:rPr>
+              <w:t>: </w:t>
+            </w:r>
+            <w:r>
+              <w:rPr>
+                <w:rFonts w:ascii="Courier New" w:eastAsia="Times New Roman" w:hAnsi="Courier New" w:cs="Courier New"/>
+                <w:color w:val="0451A5"/>
+                <w:kern w:val="0"/>
+                <w:sz w:val="18"/>
+                <w:szCs w:val="18"/>
+                <w:lang w:eastAsia="ru-RU"/>
+                <w14:ligatures w14:val="none"/>
+              </w:rPr>
+              <w:t>"ZiWmk9sPrkVnmc0AoD2GC52PxlF3"</w:t>
+            </w:r>
+            <w:r>
+              <w:rPr>
+                <w:rFonts w:ascii="Courier New" w:eastAsia="Times New Roman" w:hAnsi="Courier New" w:cs="Courier New"/>
+                <w:color w:val="000000"/>
+                <w:kern w:val="0"/>
+                <w:sz w:val="18"/>
+                <w:szCs w:val="18"/>
+                <w:lang w:eastAsia="ru-RU"/>
+                <w14:ligatures w14:val="none"/>
+              </w:rPr>
+              <w:t>,</w:t>
+            </w:r>
+          </w:p>
+          <w:p>
+            <w:pPr>
+              <w:shd w:val="clear" w:color="auto" w:fill="FFFFFE"/>
+              <w:spacing w:line="270" w:lineRule="atLeast"/>
+              <w:rPr>
+                <w:rFonts w:ascii="Courier New" w:eastAsia="Times New Roman" w:hAnsi="Courier New" w:cs="Courier New"/>
+                <w:color w:val="000000"/>
+                <w:kern w:val="0"/>
+                <w:sz w:val="18"/>
+                <w:szCs w:val="18"/>
+                <w:lang w:eastAsia="ru-RU"/>
+                <w14:ligatures w14:val="none"/>
+              </w:rPr>
+            </w:pPr>
+            <w:r>
+              <w:rPr>
+                <w:rFonts w:ascii="Courier New" w:eastAsia="Times New Roman" w:hAnsi="Courier New" w:cs="Courier New"/>
+                <w:color w:val="000000"/>
+                <w:kern w:val="0"/>
+                <w:sz w:val="18"/>
+                <w:szCs w:val="18"/>
+                <w:lang w:eastAsia="ru-RU"/>
+                <w14:ligatures w14:val="none"/>
+              </w:rPr>
+              <w:lastRenderedPageBreak/>
+              <w:t>    </w:t>
+            </w:r>
+            <w:r>
+              <w:rPr>
+                <w:rFonts w:ascii="Courier New" w:eastAsia="Times New Roman" w:hAnsi="Courier New" w:cs="Courier New"/>
+                <w:color w:val="A31515"/>
+                <w:kern w:val="0"/>
+                <w:sz w:val="18"/>
+                <w:szCs w:val="18"/>
+                <w:lang w:eastAsia="ru-RU"/>
+                <w14:ligatures w14:val="none"/>
+              </w:rPr>
+              <w:t>"message"</w:t>
+            </w:r>
+            <w:r>
+              <w:rPr>
+                <w:rFonts w:ascii="Courier New" w:eastAsia="Times New Roman" w:hAnsi="Courier New" w:cs="Courier New"/>
+                <w:color w:val="000000"/>
+                <w:kern w:val="0"/>
+                <w:sz w:val="18"/>
+                <w:szCs w:val="18"/>
+                <w:lang w:eastAsia="ru-RU"/>
+                <w14:ligatures w14:val="none"/>
+              </w:rPr>
+              <w:t>: </w:t>
+            </w:r>
+            <w:r>
+              <w:rPr>
+                <w:rFonts w:ascii="Courier New" w:eastAsia="Times New Roman" w:hAnsi="Courier New" w:cs="Courier New"/>
+                <w:color w:val="0451A5"/>
+                <w:kern w:val="0"/>
+                <w:sz w:val="18"/>
+                <w:szCs w:val="18"/>
+                <w:lang w:eastAsia="ru-RU"/>
+                <w14:ligatures w14:val="none"/>
+              </w:rPr>
+              <w:t>"Token is valid for ZiWmk9sPrkVnmc0AoD2GC52PxlF3, user11@example11.com"</w:t>
+            </w:r>
+          </w:p>
+          <w:p>
+            <w:pPr>
+              <w:shd w:val="clear" w:color="auto" w:fill="FFFFFE"/>
+              <w:spacing w:line="270" w:lineRule="atLeast"/>
+              <w:rPr>
+                <w:rFonts w:ascii="Courier New" w:eastAsia="Times New Roman" w:hAnsi="Courier New" w:cs="Courier New"/>
+                <w:color w:val="000000"/>
+                <w:kern w:val="0"/>
+                <w:sz w:val="18"/>
+                <w:szCs w:val="18"/>
+                <w:lang w:eastAsia="ru-RU"/>
+                <w14:ligatures w14:val="none"/>
+              </w:rPr>
+            </w:pPr>
+            <w:r>
+              <w:rPr>
+                <w:rFonts w:ascii="Courier New" w:eastAsia="Times New Roman" w:hAnsi="Courier New" w:cs="Courier New"/>
+                <w:color w:val="000000"/>
+                <w:kern w:val="0"/>
+                <w:sz w:val="18"/>
+                <w:szCs w:val="18"/>
+                <w:lang w:eastAsia="ru-RU"/>
+                <w14:ligatures w14:val="none"/>
+              </w:rPr>
+              <w:t>}</w:t>
+            </w:r>
+          </w:p>
+          <w:p/>
         </w:tc>
       </w:tr>
     </w:tbl>
     <w:p>
       <w:pPr>
         <w:rPr>
-          <w:lang w:val="en-US"/>
+          <w:lang w:val="uk-UA"/>
         </w:rPr>
       </w:pPr>
     </w:p>
@@ -13267,7 +15195,6 @@
           <w:szCs w:val="28"/>
           <w:lang w:val="en-US"/>
         </w:rPr>
-        <w:lastRenderedPageBreak/>
         <w:t>Firebase Auth</w:t>
       </w:r>
       <w:r>
@@ -13444,19 +15371,7 @@
           <w:lang w:val="en-US" w:eastAsia="ru-RU"/>
           <w14:ligatures w14:val="none"/>
         </w:rPr>
-        <w:t>reateCustomToken</w:t>
-      </w:r>
-      <w:r>
-        <w:rPr>
-          <w:rFonts w:eastAsia="Times New Roman" w:cstheme="minorHAnsi"/>
-          <w:color w:val="000000"/>
-          <w:kern w:val="0"/>
-          <w:sz w:val="28"/>
-          <w:szCs w:val="28"/>
-          <w:lang w:val="en-US" w:eastAsia="ru-RU"/>
-          <w14:ligatures w14:val="none"/>
-        </w:rPr>
-        <w:t xml:space="preserve"> and </w:t>
+        <w:t xml:space="preserve">reateCustomToken and </w:t>
       </w:r>
       <w:r>
         <w:rPr>
@@ -14100,19 +16015,7 @@
           <w:lang w:val="en-US" w:eastAsia="ru-RU"/>
           <w14:ligatures w14:val="none"/>
         </w:rPr>
-        <w:t>firebaseAuth.verifyIdToken(</w:t>
-      </w:r>
-      <w:r>
-        <w:rPr>
-          <w:rFonts w:ascii="Courier New" w:eastAsia="Times New Roman" w:hAnsi="Courier New" w:cs="Courier New"/>
-          <w:color w:val="000000"/>
-          <w:kern w:val="0"/>
-          <w:sz w:val="24"/>
-          <w:szCs w:val="24"/>
-          <w:lang w:val="en-US" w:eastAsia="ru-RU"/>
-          <w14:ligatures w14:val="none"/>
-        </w:rPr>
-        <w:t>id</w:t>
+        <w:t>firebaseAuth.verifyIdToken(id</w:t>
       </w:r>
       <w:r>
         <w:rPr>
@@ -14143,27 +16046,7 @@
           <w:szCs w:val="20"/>
           <w:lang w:val="en-US"/>
         </w:rPr>
-        <w:t>code: 'auth/argument-error',</w:t>
-      </w:r>
-      <w:r>
-        <w:rPr>
-          <w:rFonts w:cstheme="minorHAnsi"/>
-          <w:color w:val="FF0000"/>
-          <w:sz w:val="20"/>
-          <w:szCs w:val="20"/>
-          <w:lang w:val="en-US"/>
-        </w:rPr>
-        <w:t xml:space="preserve"> </w:t>
-      </w:r>
-      <w:r>
-        <w:rPr>
-          <w:rFonts w:cstheme="minorHAnsi"/>
-          <w:color w:val="FF0000"/>
-          <w:sz w:val="20"/>
-          <w:szCs w:val="20"/>
-          <w:lang w:val="en-US"/>
-        </w:rPr>
-        <w:t xml:space="preserve">    message: 'Decoding Firebase ID token failed. Make sure you passed the entire string JWT which represents an ID token. See https://firebase.google.com/docs/auth/admin/verify-id-tokens for details on how to retrieve an ID token.'</w:t>
+        <w:t>code: 'auth/argument-error',     message: 'Decoding Firebase ID token failed. Make sure you passed the entire string JWT which represents an ID token. See https://firebase.google.com/docs/auth/admin/verify-id-tokens for details on how to retrieve an ID token.'</w:t>
       </w:r>
     </w:p>
     <w:sectPr>

</xml_diff>